<commit_message>
Addition of WHO catagories Univariable analysis preliminary
</commit_message>
<xml_diff>
--- a/results/tables/Table_Response_Rate.docx
+++ b/results/tables/Table_Response_Rate.docx
@@ -349,6 +349,110 @@
             </w:pPr>
             <w:r>
               <w:t>IPAQ</w:t>
+            </w:r>
+          </w:p>
+        </w:tc>
+        <w:tc>
+          <w:p>
+            <w:pPr>
+              <w:pStyle w:val="Normal"/>
+            </w:pPr>
+            <w:r>
+              <w:t>331902</w:t>
+            </w:r>
+          </w:p>
+        </w:tc>
+        <w:tc>
+          <w:p>
+            <w:pPr>
+              <w:pStyle w:val="Normal"/>
+            </w:pPr>
+            <w:r>
+              <w:t>77.53</w:t>
+            </w:r>
+          </w:p>
+        </w:tc>
+        <w:tc>
+          <w:p>
+            <w:pPr>
+              <w:pStyle w:val="Normal"/>
+            </w:pPr>
+            <w:r>
+              <w:t>96180</w:t>
+            </w:r>
+          </w:p>
+        </w:tc>
+        <w:tc>
+          <w:p>
+            <w:pPr>
+              <w:pStyle w:val="Normal"/>
+            </w:pPr>
+            <w:r>
+              <w:t>22.47</w:t>
+            </w:r>
+          </w:p>
+        </w:tc>
+      </w:tr>
+      <w:tr>
+        <w:tc>
+          <w:p>
+            <w:pPr>
+              <w:pStyle w:val="Normal"/>
+            </w:pPr>
+            <w:r>
+              <w:t>WHO_MVPA</w:t>
+            </w:r>
+          </w:p>
+        </w:tc>
+        <w:tc>
+          <w:p>
+            <w:pPr>
+              <w:pStyle w:val="Normal"/>
+            </w:pPr>
+            <w:r>
+              <w:t>331902</w:t>
+            </w:r>
+          </w:p>
+        </w:tc>
+        <w:tc>
+          <w:p>
+            <w:pPr>
+              <w:pStyle w:val="Normal"/>
+            </w:pPr>
+            <w:r>
+              <w:t>77.53</w:t>
+            </w:r>
+          </w:p>
+        </w:tc>
+        <w:tc>
+          <w:p>
+            <w:pPr>
+              <w:pStyle w:val="Normal"/>
+            </w:pPr>
+            <w:r>
+              <w:t>96180</w:t>
+            </w:r>
+          </w:p>
+        </w:tc>
+        <w:tc>
+          <w:p>
+            <w:pPr>
+              <w:pStyle w:val="Normal"/>
+            </w:pPr>
+            <w:r>
+              <w:t>22.47</w:t>
+            </w:r>
+          </w:p>
+        </w:tc>
+      </w:tr>
+      <w:tr>
+        <w:tc>
+          <w:p>
+            <w:pPr>
+              <w:pStyle w:val="Normal"/>
+            </w:pPr>
+            <w:r>
+              <w:t>WHO_walk</w:t>
             </w:r>
           </w:p>
         </w:tc>

</xml_diff>

<commit_message>
Activity measures not correct. Changed to complete case based on original days/wk activity, added additional columns to response rate table to identify issues.
</commit_message>
<xml_diff>
--- a/results/tables/Table_Response_Rate.docx
+++ b/results/tables/Table_Response_Rate.docx
@@ -118,7 +118,7 @@
               <w:pStyle w:val="Normal"/>
             </w:pPr>
             <w:r>
-              <w:t>2338</w:t>
+              <w:t> 2338</w:t>
             </w:r>
           </w:p>
         </w:tc>
@@ -170,7 +170,7 @@
               <w:pStyle w:val="Normal"/>
             </w:pPr>
             <w:r>
-              <w:t>3348</w:t>
+              <w:t> 3348</w:t>
             </w:r>
           </w:p>
         </w:tc>
@@ -192,47 +192,47 @@
               <w:pStyle w:val="Normal"/>
             </w:pPr>
             <w:r>
-              <w:t>num_days_mod_PA</w:t>
-            </w:r>
-          </w:p>
-        </w:tc>
-        <w:tc>
-          <w:p>
-            <w:pPr>
-              <w:pStyle w:val="Normal"/>
-            </w:pPr>
-            <w:r>
-              <w:t>406367</w:t>
-            </w:r>
-          </w:p>
-        </w:tc>
-        <w:tc>
-          <w:p>
-            <w:pPr>
-              <w:pStyle w:val="Normal"/>
-            </w:pPr>
-            <w:r>
-              <w:t>94.93</w:t>
-            </w:r>
-          </w:p>
-        </w:tc>
-        <w:tc>
-          <w:p>
-            <w:pPr>
-              <w:pStyle w:val="Normal"/>
-            </w:pPr>
-            <w:r>
-              <w:t>21715</w:t>
-            </w:r>
-          </w:p>
-        </w:tc>
-        <w:tc>
-          <w:p>
-            <w:pPr>
-              <w:pStyle w:val="Normal"/>
-            </w:pPr>
-            <w:r>
-              <w:t>5.07</w:t>
+              <w:t>cc_MET_mod</w:t>
+            </w:r>
+          </w:p>
+        </w:tc>
+        <w:tc>
+          <w:p>
+            <w:pPr>
+              <w:pStyle w:val="Normal"/>
+            </w:pPr>
+            <w:r>
+              <w:t>368270</w:t>
+            </w:r>
+          </w:p>
+        </w:tc>
+        <w:tc>
+          <w:p>
+            <w:pPr>
+              <w:pStyle w:val="Normal"/>
+            </w:pPr>
+            <w:r>
+              <w:t>86.03</w:t>
+            </w:r>
+          </w:p>
+        </w:tc>
+        <w:tc>
+          <w:p>
+            <w:pPr>
+              <w:pStyle w:val="Normal"/>
+            </w:pPr>
+            <w:r>
+              <w:t>59812</w:t>
+            </w:r>
+          </w:p>
+        </w:tc>
+        <w:tc>
+          <w:p>
+            <w:pPr>
+              <w:pStyle w:val="Normal"/>
+            </w:pPr>
+            <w:r>
+              <w:t>13.97</w:t>
             </w:r>
           </w:p>
         </w:tc>
@@ -244,47 +244,47 @@
               <w:pStyle w:val="Normal"/>
             </w:pPr>
             <w:r>
-              <w:t>num_days_vig_PA</w:t>
-            </w:r>
-          </w:p>
-        </w:tc>
-        <w:tc>
-          <w:p>
-            <w:pPr>
-              <w:pStyle w:val="Normal"/>
-            </w:pPr>
-            <w:r>
-              <w:t>406661</w:t>
-            </w:r>
-          </w:p>
-        </w:tc>
-        <w:tc>
-          <w:p>
-            <w:pPr>
-              <w:pStyle w:val="Normal"/>
-            </w:pPr>
-            <w:r>
-              <w:t>95.00</w:t>
-            </w:r>
-          </w:p>
-        </w:tc>
-        <w:tc>
-          <w:p>
-            <w:pPr>
-              <w:pStyle w:val="Normal"/>
-            </w:pPr>
-            <w:r>
-              <w:t>21421</w:t>
-            </w:r>
-          </w:p>
-        </w:tc>
-        <w:tc>
-          <w:p>
-            <w:pPr>
-              <w:pStyle w:val="Normal"/>
-            </w:pPr>
-            <w:r>
-              <w:t>5.00</w:t>
+              <w:t>cc_mins_wk_mod</w:t>
+            </w:r>
+          </w:p>
+        </w:tc>
+        <w:tc>
+          <w:p>
+            <w:pPr>
+              <w:pStyle w:val="Normal"/>
+            </w:pPr>
+            <w:r>
+              <w:t>368270</w:t>
+            </w:r>
+          </w:p>
+        </w:tc>
+        <w:tc>
+          <w:p>
+            <w:pPr>
+              <w:pStyle w:val="Normal"/>
+            </w:pPr>
+            <w:r>
+              <w:t>86.03</w:t>
+            </w:r>
+          </w:p>
+        </w:tc>
+        <w:tc>
+          <w:p>
+            <w:pPr>
+              <w:pStyle w:val="Normal"/>
+            </w:pPr>
+            <w:r>
+              <w:t>59812</w:t>
+            </w:r>
+          </w:p>
+        </w:tc>
+        <w:tc>
+          <w:p>
+            <w:pPr>
+              <w:pStyle w:val="Normal"/>
+            </w:pPr>
+            <w:r>
+              <w:t>13.97</w:t>
             </w:r>
           </w:p>
         </w:tc>
@@ -296,47 +296,47 @@
               <w:pStyle w:val="Normal"/>
             </w:pPr>
             <w:r>
-              <w:t>num_day_walk</w:t>
-            </w:r>
-          </w:p>
-        </w:tc>
-        <w:tc>
-          <w:p>
-            <w:pPr>
-              <w:pStyle w:val="Normal"/>
-            </w:pPr>
-            <w:r>
-              <w:t>419574</w:t>
-            </w:r>
-          </w:p>
-        </w:tc>
-        <w:tc>
-          <w:p>
-            <w:pPr>
-              <w:pStyle w:val="Normal"/>
-            </w:pPr>
-            <w:r>
-              <w:t>98.01</w:t>
-            </w:r>
-          </w:p>
-        </w:tc>
-        <w:tc>
-          <w:p>
-            <w:pPr>
-              <w:pStyle w:val="Normal"/>
-            </w:pPr>
-            <w:r>
-              <w:t>8508</w:t>
-            </w:r>
-          </w:p>
-        </w:tc>
-        <w:tc>
-          <w:p>
-            <w:pPr>
-              <w:pStyle w:val="Normal"/>
-            </w:pPr>
-            <w:r>
-              <w:t>1.99</w:t>
+              <w:t>cc_MET_vig</w:t>
+            </w:r>
+          </w:p>
+        </w:tc>
+        <w:tc>
+          <w:p>
+            <w:pPr>
+              <w:pStyle w:val="Normal"/>
+            </w:pPr>
+            <w:r>
+              <w:t>383938</w:t>
+            </w:r>
+          </w:p>
+        </w:tc>
+        <w:tc>
+          <w:p>
+            <w:pPr>
+              <w:pStyle w:val="Normal"/>
+            </w:pPr>
+            <w:r>
+              <w:t>89.69</w:t>
+            </w:r>
+          </w:p>
+        </w:tc>
+        <w:tc>
+          <w:p>
+            <w:pPr>
+              <w:pStyle w:val="Normal"/>
+            </w:pPr>
+            <w:r>
+              <w:t>44144</w:t>
+            </w:r>
+          </w:p>
+        </w:tc>
+        <w:tc>
+          <w:p>
+            <w:pPr>
+              <w:pStyle w:val="Normal"/>
+            </w:pPr>
+            <w:r>
+              <w:t>10.31</w:t>
             </w:r>
           </w:p>
         </w:tc>
@@ -348,47 +348,47 @@
               <w:pStyle w:val="Normal"/>
             </w:pPr>
             <w:r>
-              <w:t>IPAQ</w:t>
-            </w:r>
-          </w:p>
-        </w:tc>
-        <w:tc>
-          <w:p>
-            <w:pPr>
-              <w:pStyle w:val="Normal"/>
-            </w:pPr>
-            <w:r>
-              <w:t>331902</w:t>
-            </w:r>
-          </w:p>
-        </w:tc>
-        <w:tc>
-          <w:p>
-            <w:pPr>
-              <w:pStyle w:val="Normal"/>
-            </w:pPr>
-            <w:r>
-              <w:t>77.53</w:t>
-            </w:r>
-          </w:p>
-        </w:tc>
-        <w:tc>
-          <w:p>
-            <w:pPr>
-              <w:pStyle w:val="Normal"/>
-            </w:pPr>
-            <w:r>
-              <w:t>96180</w:t>
-            </w:r>
-          </w:p>
-        </w:tc>
-        <w:tc>
-          <w:p>
-            <w:pPr>
-              <w:pStyle w:val="Normal"/>
-            </w:pPr>
-            <w:r>
-              <w:t>22.47</w:t>
+              <w:t>cc_mins_wk_vig</w:t>
+            </w:r>
+          </w:p>
+        </w:tc>
+        <w:tc>
+          <w:p>
+            <w:pPr>
+              <w:pStyle w:val="Normal"/>
+            </w:pPr>
+            <w:r>
+              <w:t>383938</w:t>
+            </w:r>
+          </w:p>
+        </w:tc>
+        <w:tc>
+          <w:p>
+            <w:pPr>
+              <w:pStyle w:val="Normal"/>
+            </w:pPr>
+            <w:r>
+              <w:t>89.69</w:t>
+            </w:r>
+          </w:p>
+        </w:tc>
+        <w:tc>
+          <w:p>
+            <w:pPr>
+              <w:pStyle w:val="Normal"/>
+            </w:pPr>
+            <w:r>
+              <w:t>44144</w:t>
+            </w:r>
+          </w:p>
+        </w:tc>
+        <w:tc>
+          <w:p>
+            <w:pPr>
+              <w:pStyle w:val="Normal"/>
+            </w:pPr>
+            <w:r>
+              <w:t>10.31</w:t>
             </w:r>
           </w:p>
         </w:tc>
@@ -400,47 +400,47 @@
               <w:pStyle w:val="Normal"/>
             </w:pPr>
             <w:r>
-              <w:t>WHO_MVPA</w:t>
-            </w:r>
-          </w:p>
-        </w:tc>
-        <w:tc>
-          <w:p>
-            <w:pPr>
-              <w:pStyle w:val="Normal"/>
-            </w:pPr>
-            <w:r>
-              <w:t>331902</w:t>
-            </w:r>
-          </w:p>
-        </w:tc>
-        <w:tc>
-          <w:p>
-            <w:pPr>
-              <w:pStyle w:val="Normal"/>
-            </w:pPr>
-            <w:r>
-              <w:t>77.53</w:t>
-            </w:r>
-          </w:p>
-        </w:tc>
-        <w:tc>
-          <w:p>
-            <w:pPr>
-              <w:pStyle w:val="Normal"/>
-            </w:pPr>
-            <w:r>
-              <w:t>96180</w:t>
-            </w:r>
-          </w:p>
-        </w:tc>
-        <w:tc>
-          <w:p>
-            <w:pPr>
-              <w:pStyle w:val="Normal"/>
-            </w:pPr>
-            <w:r>
-              <w:t>22.47</w:t>
+              <w:t>cc_MET_MVPA</w:t>
+            </w:r>
+          </w:p>
+        </w:tc>
+        <w:tc>
+          <w:p>
+            <w:pPr>
+              <w:pStyle w:val="Normal"/>
+            </w:pPr>
+            <w:r>
+              <w:t>400742</w:t>
+            </w:r>
+          </w:p>
+        </w:tc>
+        <w:tc>
+          <w:p>
+            <w:pPr>
+              <w:pStyle w:val="Normal"/>
+            </w:pPr>
+            <w:r>
+              <w:t>93.61</w:t>
+            </w:r>
+          </w:p>
+        </w:tc>
+        <w:tc>
+          <w:p>
+            <w:pPr>
+              <w:pStyle w:val="Normal"/>
+            </w:pPr>
+            <w:r>
+              <w:t>27340</w:t>
+            </w:r>
+          </w:p>
+        </w:tc>
+        <w:tc>
+          <w:p>
+            <w:pPr>
+              <w:pStyle w:val="Normal"/>
+            </w:pPr>
+            <w:r>
+              <w:t>6.39</w:t>
             </w:r>
           </w:p>
         </w:tc>
@@ -452,47 +452,47 @@
               <w:pStyle w:val="Normal"/>
             </w:pPr>
             <w:r>
-              <w:t>WHO_walk</w:t>
-            </w:r>
-          </w:p>
-        </w:tc>
-        <w:tc>
-          <w:p>
-            <w:pPr>
-              <w:pStyle w:val="Normal"/>
-            </w:pPr>
-            <w:r>
-              <w:t>331902</w:t>
-            </w:r>
-          </w:p>
-        </w:tc>
-        <w:tc>
-          <w:p>
-            <w:pPr>
-              <w:pStyle w:val="Normal"/>
-            </w:pPr>
-            <w:r>
-              <w:t>77.53</w:t>
-            </w:r>
-          </w:p>
-        </w:tc>
-        <w:tc>
-          <w:p>
-            <w:pPr>
-              <w:pStyle w:val="Normal"/>
-            </w:pPr>
-            <w:r>
-              <w:t>96180</w:t>
-            </w:r>
-          </w:p>
-        </w:tc>
-        <w:tc>
-          <w:p>
-            <w:pPr>
-              <w:pStyle w:val="Normal"/>
-            </w:pPr>
-            <w:r>
-              <w:t>22.47</w:t>
+              <w:t>cc_mins_wk_MVPA</w:t>
+            </w:r>
+          </w:p>
+        </w:tc>
+        <w:tc>
+          <w:p>
+            <w:pPr>
+              <w:pStyle w:val="Normal"/>
+            </w:pPr>
+            <w:r>
+              <w:t>400742</w:t>
+            </w:r>
+          </w:p>
+        </w:tc>
+        <w:tc>
+          <w:p>
+            <w:pPr>
+              <w:pStyle w:val="Normal"/>
+            </w:pPr>
+            <w:r>
+              <w:t>93.61</w:t>
+            </w:r>
+          </w:p>
+        </w:tc>
+        <w:tc>
+          <w:p>
+            <w:pPr>
+              <w:pStyle w:val="Normal"/>
+            </w:pPr>
+            <w:r>
+              <w:t>27340</w:t>
+            </w:r>
+          </w:p>
+        </w:tc>
+        <w:tc>
+          <w:p>
+            <w:pPr>
+              <w:pStyle w:val="Normal"/>
+            </w:pPr>
+            <w:r>
+              <w:t>6.39</w:t>
             </w:r>
           </w:p>
         </w:tc>
@@ -504,47 +504,47 @@
               <w:pStyle w:val="Normal"/>
             </w:pPr>
             <w:r>
-              <w:t>qualification</w:t>
-            </w:r>
-          </w:p>
-        </w:tc>
-        <w:tc>
-          <w:p>
-            <w:pPr>
-              <w:pStyle w:val="Normal"/>
-            </w:pPr>
-            <w:r>
-              <w:t>415544</w:t>
-            </w:r>
-          </w:p>
-        </w:tc>
-        <w:tc>
-          <w:p>
-            <w:pPr>
-              <w:pStyle w:val="Normal"/>
-            </w:pPr>
-            <w:r>
-              <w:t>97.07</w:t>
-            </w:r>
-          </w:p>
-        </w:tc>
-        <w:tc>
-          <w:p>
-            <w:pPr>
-              <w:pStyle w:val="Normal"/>
-            </w:pPr>
-            <w:r>
-              <w:t>12538</w:t>
-            </w:r>
-          </w:p>
-        </w:tc>
-        <w:tc>
-          <w:p>
-            <w:pPr>
-              <w:pStyle w:val="Normal"/>
-            </w:pPr>
-            <w:r>
-              <w:t>2.93</w:t>
+              <w:t>cc_MET_walk</w:t>
+            </w:r>
+          </w:p>
+        </w:tc>
+        <w:tc>
+          <w:p>
+            <w:pPr>
+              <w:pStyle w:val="Normal"/>
+            </w:pPr>
+            <w:r>
+              <w:t>372672</w:t>
+            </w:r>
+          </w:p>
+        </w:tc>
+        <w:tc>
+          <w:p>
+            <w:pPr>
+              <w:pStyle w:val="Normal"/>
+            </w:pPr>
+            <w:r>
+              <w:t>87.06</w:t>
+            </w:r>
+          </w:p>
+        </w:tc>
+        <w:tc>
+          <w:p>
+            <w:pPr>
+              <w:pStyle w:val="Normal"/>
+            </w:pPr>
+            <w:r>
+              <w:t>55410</w:t>
+            </w:r>
+          </w:p>
+        </w:tc>
+        <w:tc>
+          <w:p>
+            <w:pPr>
+              <w:pStyle w:val="Normal"/>
+            </w:pPr>
+            <w:r>
+              <w:t>12.94</w:t>
             </w:r>
           </w:p>
         </w:tc>
@@ -556,47 +556,47 @@
               <w:pStyle w:val="Normal"/>
             </w:pPr>
             <w:r>
-              <w:t>tdi</w:t>
-            </w:r>
-          </w:p>
-        </w:tc>
-        <w:tc>
-          <w:p>
-            <w:pPr>
-              <w:pStyle w:val="Normal"/>
-            </w:pPr>
-            <w:r>
-              <w:t>427508</w:t>
-            </w:r>
-          </w:p>
-        </w:tc>
-        <w:tc>
-          <w:p>
-            <w:pPr>
-              <w:pStyle w:val="Normal"/>
-            </w:pPr>
-            <w:r>
-              <w:t>99.87</w:t>
-            </w:r>
-          </w:p>
-        </w:tc>
-        <w:tc>
-          <w:p>
-            <w:pPr>
-              <w:pStyle w:val="Normal"/>
-            </w:pPr>
-            <w:r>
-              <w:t> 574</w:t>
-            </w:r>
-          </w:p>
-        </w:tc>
-        <w:tc>
-          <w:p>
-            <w:pPr>
-              <w:pStyle w:val="Normal"/>
-            </w:pPr>
-            <w:r>
-              <w:t>0.13</w:t>
+              <w:t>cc_mins_wk_walk</w:t>
+            </w:r>
+          </w:p>
+        </w:tc>
+        <w:tc>
+          <w:p>
+            <w:pPr>
+              <w:pStyle w:val="Normal"/>
+            </w:pPr>
+            <w:r>
+              <w:t>372672</w:t>
+            </w:r>
+          </w:p>
+        </w:tc>
+        <w:tc>
+          <w:p>
+            <w:pPr>
+              <w:pStyle w:val="Normal"/>
+            </w:pPr>
+            <w:r>
+              <w:t>87.06</w:t>
+            </w:r>
+          </w:p>
+        </w:tc>
+        <w:tc>
+          <w:p>
+            <w:pPr>
+              <w:pStyle w:val="Normal"/>
+            </w:pPr>
+            <w:r>
+              <w:t>55410</w:t>
+            </w:r>
+          </w:p>
+        </w:tc>
+        <w:tc>
+          <w:p>
+            <w:pPr>
+              <w:pStyle w:val="Normal"/>
+            </w:pPr>
+            <w:r>
+              <w:t>12.94</w:t>
             </w:r>
           </w:p>
         </w:tc>
@@ -608,47 +608,47 @@
               <w:pStyle w:val="Normal"/>
             </w:pPr>
             <w:r>
-              <w:t>WC</w:t>
-            </w:r>
-          </w:p>
-        </w:tc>
-        <w:tc>
-          <w:p>
-            <w:pPr>
-              <w:pStyle w:val="Normal"/>
-            </w:pPr>
-            <w:r>
-              <w:t>426242</w:t>
-            </w:r>
-          </w:p>
-        </w:tc>
-        <w:tc>
-          <w:p>
-            <w:pPr>
-              <w:pStyle w:val="Normal"/>
-            </w:pPr>
-            <w:r>
-              <w:t>99.57</w:t>
-            </w:r>
-          </w:p>
-        </w:tc>
-        <w:tc>
-          <w:p>
-            <w:pPr>
-              <w:pStyle w:val="Normal"/>
-            </w:pPr>
-            <w:r>
-              <w:t>1840</w:t>
-            </w:r>
-          </w:p>
-        </w:tc>
-        <w:tc>
-          <w:p>
-            <w:pPr>
-              <w:pStyle w:val="Normal"/>
-            </w:pPr>
-            <w:r>
-              <w:t>0.43</w:t>
+              <w:t>cc_MET_summed</w:t>
+            </w:r>
+          </w:p>
+        </w:tc>
+        <w:tc>
+          <w:p>
+            <w:pPr>
+              <w:pStyle w:val="Normal"/>
+            </w:pPr>
+            <w:r>
+              <w:t>410701</w:t>
+            </w:r>
+          </w:p>
+        </w:tc>
+        <w:tc>
+          <w:p>
+            <w:pPr>
+              <w:pStyle w:val="Normal"/>
+            </w:pPr>
+            <w:r>
+              <w:t>95.94</w:t>
+            </w:r>
+          </w:p>
+        </w:tc>
+        <w:tc>
+          <w:p>
+            <w:pPr>
+              <w:pStyle w:val="Normal"/>
+            </w:pPr>
+            <w:r>
+              <w:t>17381</w:t>
+            </w:r>
+          </w:p>
+        </w:tc>
+        <w:tc>
+          <w:p>
+            <w:pPr>
+              <w:pStyle w:val="Normal"/>
+            </w:pPr>
+            <w:r>
+              <w:t>4.06</w:t>
             </w:r>
           </w:p>
         </w:tc>
@@ -660,47 +660,47 @@
               <w:pStyle w:val="Normal"/>
             </w:pPr>
             <w:r>
-              <w:t>weight</w:t>
-            </w:r>
-          </w:p>
-        </w:tc>
-        <w:tc>
-          <w:p>
-            <w:pPr>
-              <w:pStyle w:val="Normal"/>
-            </w:pPr>
-            <w:r>
-              <w:t>425722</w:t>
-            </w:r>
-          </w:p>
-        </w:tc>
-        <w:tc>
-          <w:p>
-            <w:pPr>
-              <w:pStyle w:val="Normal"/>
-            </w:pPr>
-            <w:r>
-              <w:t>99.45</w:t>
-            </w:r>
-          </w:p>
-        </w:tc>
-        <w:tc>
-          <w:p>
-            <w:pPr>
-              <w:pStyle w:val="Normal"/>
-            </w:pPr>
-            <w:r>
-              <w:t>2360</w:t>
-            </w:r>
-          </w:p>
-        </w:tc>
-        <w:tc>
-          <w:p>
-            <w:pPr>
-              <w:pStyle w:val="Normal"/>
-            </w:pPr>
-            <w:r>
-              <w:t>0.55</w:t>
+              <w:t>cc_mins_wk_summed</w:t>
+            </w:r>
+          </w:p>
+        </w:tc>
+        <w:tc>
+          <w:p>
+            <w:pPr>
+              <w:pStyle w:val="Normal"/>
+            </w:pPr>
+            <w:r>
+              <w:t>410701</w:t>
+            </w:r>
+          </w:p>
+        </w:tc>
+        <w:tc>
+          <w:p>
+            <w:pPr>
+              <w:pStyle w:val="Normal"/>
+            </w:pPr>
+            <w:r>
+              <w:t>95.94</w:t>
+            </w:r>
+          </w:p>
+        </w:tc>
+        <w:tc>
+          <w:p>
+            <w:pPr>
+              <w:pStyle w:val="Normal"/>
+            </w:pPr>
+            <w:r>
+              <w:t>17381</w:t>
+            </w:r>
+          </w:p>
+        </w:tc>
+        <w:tc>
+          <w:p>
+            <w:pPr>
+              <w:pStyle w:val="Normal"/>
+            </w:pPr>
+            <w:r>
+              <w:t>4.06</w:t>
             </w:r>
           </w:p>
         </w:tc>
@@ -712,47 +712,47 @@
               <w:pStyle w:val="Normal"/>
             </w:pPr>
             <w:r>
-              <w:t>height</w:t>
-            </w:r>
-          </w:p>
-        </w:tc>
-        <w:tc>
-          <w:p>
-            <w:pPr>
-              <w:pStyle w:val="Normal"/>
-            </w:pPr>
-            <w:r>
-              <w:t>425916</w:t>
-            </w:r>
-          </w:p>
-        </w:tc>
-        <w:tc>
-          <w:p>
-            <w:pPr>
-              <w:pStyle w:val="Normal"/>
-            </w:pPr>
-            <w:r>
-              <w:t>99.49</w:t>
-            </w:r>
-          </w:p>
-        </w:tc>
-        <w:tc>
-          <w:p>
-            <w:pPr>
-              <w:pStyle w:val="Normal"/>
-            </w:pPr>
-            <w:r>
-              <w:t>2166</w:t>
-            </w:r>
-          </w:p>
-        </w:tc>
-        <w:tc>
-          <w:p>
-            <w:pPr>
-              <w:pStyle w:val="Normal"/>
-            </w:pPr>
-            <w:r>
-              <w:t>0.51</w:t>
+              <w:t>cc_MET_mod_bin</w:t>
+            </w:r>
+          </w:p>
+        </w:tc>
+        <w:tc>
+          <w:p>
+            <w:pPr>
+              <w:pStyle w:val="Normal"/>
+            </w:pPr>
+            <w:r>
+              <w:t>368270</w:t>
+            </w:r>
+          </w:p>
+        </w:tc>
+        <w:tc>
+          <w:p>
+            <w:pPr>
+              <w:pStyle w:val="Normal"/>
+            </w:pPr>
+            <w:r>
+              <w:t>86.03</w:t>
+            </w:r>
+          </w:p>
+        </w:tc>
+        <w:tc>
+          <w:p>
+            <w:pPr>
+              <w:pStyle w:val="Normal"/>
+            </w:pPr>
+            <w:r>
+              <w:t>59812</w:t>
+            </w:r>
+          </w:p>
+        </w:tc>
+        <w:tc>
+          <w:p>
+            <w:pPr>
+              <w:pStyle w:val="Normal"/>
+            </w:pPr>
+            <w:r>
+              <w:t>13.97</w:t>
             </w:r>
           </w:p>
         </w:tc>
@@ -764,6 +764,838 @@
               <w:pStyle w:val="Normal"/>
             </w:pPr>
             <w:r>
+              <w:t>cc_MET_vig_bin</w:t>
+            </w:r>
+          </w:p>
+        </w:tc>
+        <w:tc>
+          <w:p>
+            <w:pPr>
+              <w:pStyle w:val="Normal"/>
+            </w:pPr>
+            <w:r>
+              <w:t>383938</w:t>
+            </w:r>
+          </w:p>
+        </w:tc>
+        <w:tc>
+          <w:p>
+            <w:pPr>
+              <w:pStyle w:val="Normal"/>
+            </w:pPr>
+            <w:r>
+              <w:t>89.69</w:t>
+            </w:r>
+          </w:p>
+        </w:tc>
+        <w:tc>
+          <w:p>
+            <w:pPr>
+              <w:pStyle w:val="Normal"/>
+            </w:pPr>
+            <w:r>
+              <w:t>44144</w:t>
+            </w:r>
+          </w:p>
+        </w:tc>
+        <w:tc>
+          <w:p>
+            <w:pPr>
+              <w:pStyle w:val="Normal"/>
+            </w:pPr>
+            <w:r>
+              <w:t>10.31</w:t>
+            </w:r>
+          </w:p>
+        </w:tc>
+      </w:tr>
+      <w:tr>
+        <w:tc>
+          <w:p>
+            <w:pPr>
+              <w:pStyle w:val="Normal"/>
+            </w:pPr>
+            <w:r>
+              <w:t>cc_MET_MVPA_bin</w:t>
+            </w:r>
+          </w:p>
+        </w:tc>
+        <w:tc>
+          <w:p>
+            <w:pPr>
+              <w:pStyle w:val="Normal"/>
+            </w:pPr>
+            <w:r>
+              <w:t>400742</w:t>
+            </w:r>
+          </w:p>
+        </w:tc>
+        <w:tc>
+          <w:p>
+            <w:pPr>
+              <w:pStyle w:val="Normal"/>
+            </w:pPr>
+            <w:r>
+              <w:t>93.61</w:t>
+            </w:r>
+          </w:p>
+        </w:tc>
+        <w:tc>
+          <w:p>
+            <w:pPr>
+              <w:pStyle w:val="Normal"/>
+            </w:pPr>
+            <w:r>
+              <w:t>27340</w:t>
+            </w:r>
+          </w:p>
+        </w:tc>
+        <w:tc>
+          <w:p>
+            <w:pPr>
+              <w:pStyle w:val="Normal"/>
+            </w:pPr>
+            <w:r>
+              <w:t>6.39</w:t>
+            </w:r>
+          </w:p>
+        </w:tc>
+      </w:tr>
+      <w:tr>
+        <w:tc>
+          <w:p>
+            <w:pPr>
+              <w:pStyle w:val="Normal"/>
+            </w:pPr>
+            <w:r>
+              <w:t>duration_mod_PA</w:t>
+            </w:r>
+          </w:p>
+        </w:tc>
+        <w:tc>
+          <w:p>
+            <w:pPr>
+              <w:pStyle w:val="Normal"/>
+            </w:pPr>
+            <w:r>
+              <w:t>314439</w:t>
+            </w:r>
+          </w:p>
+        </w:tc>
+        <w:tc>
+          <w:p>
+            <w:pPr>
+              <w:pStyle w:val="Normal"/>
+            </w:pPr>
+            <w:r>
+              <w:t>73.45</w:t>
+            </w:r>
+          </w:p>
+        </w:tc>
+        <w:tc>
+          <w:p>
+            <w:pPr>
+              <w:pStyle w:val="Normal"/>
+            </w:pPr>
+            <w:r>
+              <w:t>113643</w:t>
+            </w:r>
+          </w:p>
+        </w:tc>
+        <w:tc>
+          <w:p>
+            <w:pPr>
+              <w:pStyle w:val="Normal"/>
+            </w:pPr>
+            <w:r>
+              <w:t>26.55</w:t>
+            </w:r>
+          </w:p>
+        </w:tc>
+      </w:tr>
+      <w:tr>
+        <w:tc>
+          <w:p>
+            <w:pPr>
+              <w:pStyle w:val="Normal"/>
+            </w:pPr>
+            <w:r>
+              <w:t>num_days_mod_PA</w:t>
+            </w:r>
+          </w:p>
+        </w:tc>
+        <w:tc>
+          <w:p>
+            <w:pPr>
+              <w:pStyle w:val="Normal"/>
+            </w:pPr>
+            <w:r>
+              <w:t>406367</w:t>
+            </w:r>
+          </w:p>
+        </w:tc>
+        <w:tc>
+          <w:p>
+            <w:pPr>
+              <w:pStyle w:val="Normal"/>
+            </w:pPr>
+            <w:r>
+              <w:t>94.93</w:t>
+            </w:r>
+          </w:p>
+        </w:tc>
+        <w:tc>
+          <w:p>
+            <w:pPr>
+              <w:pStyle w:val="Normal"/>
+            </w:pPr>
+            <w:r>
+              <w:t>21715</w:t>
+            </w:r>
+          </w:p>
+        </w:tc>
+        <w:tc>
+          <w:p>
+            <w:pPr>
+              <w:pStyle w:val="Normal"/>
+            </w:pPr>
+            <w:r>
+              <w:t>5.07</w:t>
+            </w:r>
+          </w:p>
+        </w:tc>
+      </w:tr>
+      <w:tr>
+        <w:tc>
+          <w:p>
+            <w:pPr>
+              <w:pStyle w:val="Normal"/>
+            </w:pPr>
+            <w:r>
+              <w:t>duration_vig_PA</w:t>
+            </w:r>
+          </w:p>
+        </w:tc>
+        <w:tc>
+          <w:p>
+            <w:pPr>
+              <w:pStyle w:val="Normal"/>
+            </w:pPr>
+            <w:r>
+              <w:t>234080</w:t>
+            </w:r>
+          </w:p>
+        </w:tc>
+        <w:tc>
+          <w:p>
+            <w:pPr>
+              <w:pStyle w:val="Normal"/>
+            </w:pPr>
+            <w:r>
+              <w:t>54.68</w:t>
+            </w:r>
+          </w:p>
+        </w:tc>
+        <w:tc>
+          <w:p>
+            <w:pPr>
+              <w:pStyle w:val="Normal"/>
+            </w:pPr>
+            <w:r>
+              <w:t>194002</w:t>
+            </w:r>
+          </w:p>
+        </w:tc>
+        <w:tc>
+          <w:p>
+            <w:pPr>
+              <w:pStyle w:val="Normal"/>
+            </w:pPr>
+            <w:r>
+              <w:t>45.32</w:t>
+            </w:r>
+          </w:p>
+        </w:tc>
+      </w:tr>
+      <w:tr>
+        <w:tc>
+          <w:p>
+            <w:pPr>
+              <w:pStyle w:val="Normal"/>
+            </w:pPr>
+            <w:r>
+              <w:t>num_days_vig_PA</w:t>
+            </w:r>
+          </w:p>
+        </w:tc>
+        <w:tc>
+          <w:p>
+            <w:pPr>
+              <w:pStyle w:val="Normal"/>
+            </w:pPr>
+            <w:r>
+              <w:t>406661</w:t>
+            </w:r>
+          </w:p>
+        </w:tc>
+        <w:tc>
+          <w:p>
+            <w:pPr>
+              <w:pStyle w:val="Normal"/>
+            </w:pPr>
+            <w:r>
+              <w:t>95.00</w:t>
+            </w:r>
+          </w:p>
+        </w:tc>
+        <w:tc>
+          <w:p>
+            <w:pPr>
+              <w:pStyle w:val="Normal"/>
+            </w:pPr>
+            <w:r>
+              <w:t>21421</w:t>
+            </w:r>
+          </w:p>
+        </w:tc>
+        <w:tc>
+          <w:p>
+            <w:pPr>
+              <w:pStyle w:val="Normal"/>
+            </w:pPr>
+            <w:r>
+              <w:t>5.00</w:t>
+            </w:r>
+          </w:p>
+        </w:tc>
+      </w:tr>
+      <w:tr>
+        <w:tc>
+          <w:p>
+            <w:pPr>
+              <w:pStyle w:val="Normal"/>
+            </w:pPr>
+            <w:r>
+              <w:t>duration_walk</w:t>
+            </w:r>
+          </w:p>
+        </w:tc>
+        <w:tc>
+          <w:p>
+            <w:pPr>
+              <w:pStyle w:val="Normal"/>
+            </w:pPr>
+            <w:r>
+              <w:t>363188</w:t>
+            </w:r>
+          </w:p>
+        </w:tc>
+        <w:tc>
+          <w:p>
+            <w:pPr>
+              <w:pStyle w:val="Normal"/>
+            </w:pPr>
+            <w:r>
+              <w:t>84.84</w:t>
+            </w:r>
+          </w:p>
+        </w:tc>
+        <w:tc>
+          <w:p>
+            <w:pPr>
+              <w:pStyle w:val="Normal"/>
+            </w:pPr>
+            <w:r>
+              <w:t>64894</w:t>
+            </w:r>
+          </w:p>
+        </w:tc>
+        <w:tc>
+          <w:p>
+            <w:pPr>
+              <w:pStyle w:val="Normal"/>
+            </w:pPr>
+            <w:r>
+              <w:t>15.16</w:t>
+            </w:r>
+          </w:p>
+        </w:tc>
+      </w:tr>
+      <w:tr>
+        <w:tc>
+          <w:p>
+            <w:pPr>
+              <w:pStyle w:val="Normal"/>
+            </w:pPr>
+            <w:r>
+              <w:t>num_day_walk</w:t>
+            </w:r>
+          </w:p>
+        </w:tc>
+        <w:tc>
+          <w:p>
+            <w:pPr>
+              <w:pStyle w:val="Normal"/>
+            </w:pPr>
+            <w:r>
+              <w:t>419574</w:t>
+            </w:r>
+          </w:p>
+        </w:tc>
+        <w:tc>
+          <w:p>
+            <w:pPr>
+              <w:pStyle w:val="Normal"/>
+            </w:pPr>
+            <w:r>
+              <w:t>98.01</w:t>
+            </w:r>
+          </w:p>
+        </w:tc>
+        <w:tc>
+          <w:p>
+            <w:pPr>
+              <w:pStyle w:val="Normal"/>
+            </w:pPr>
+            <w:r>
+              <w:t> 8508</w:t>
+            </w:r>
+          </w:p>
+        </w:tc>
+        <w:tc>
+          <w:p>
+            <w:pPr>
+              <w:pStyle w:val="Normal"/>
+            </w:pPr>
+            <w:r>
+              <w:t>1.99</w:t>
+            </w:r>
+          </w:p>
+        </w:tc>
+      </w:tr>
+      <w:tr>
+        <w:tc>
+          <w:p>
+            <w:pPr>
+              <w:pStyle w:val="Normal"/>
+            </w:pPr>
+            <w:r>
+              <w:t>IPAQ</w:t>
+            </w:r>
+          </w:p>
+        </w:tc>
+        <w:tc>
+          <w:p>
+            <w:pPr>
+              <w:pStyle w:val="Normal"/>
+            </w:pPr>
+            <w:r>
+              <w:t>331902</w:t>
+            </w:r>
+          </w:p>
+        </w:tc>
+        <w:tc>
+          <w:p>
+            <w:pPr>
+              <w:pStyle w:val="Normal"/>
+            </w:pPr>
+            <w:r>
+              <w:t>77.53</w:t>
+            </w:r>
+          </w:p>
+        </w:tc>
+        <w:tc>
+          <w:p>
+            <w:pPr>
+              <w:pStyle w:val="Normal"/>
+            </w:pPr>
+            <w:r>
+              <w:t>96180</w:t>
+            </w:r>
+          </w:p>
+        </w:tc>
+        <w:tc>
+          <w:p>
+            <w:pPr>
+              <w:pStyle w:val="Normal"/>
+            </w:pPr>
+            <w:r>
+              <w:t>22.47</w:t>
+            </w:r>
+          </w:p>
+        </w:tc>
+      </w:tr>
+      <w:tr>
+        <w:tc>
+          <w:p>
+            <w:pPr>
+              <w:pStyle w:val="Normal"/>
+            </w:pPr>
+            <w:r>
+              <w:t>WHO_MVPA</w:t>
+            </w:r>
+          </w:p>
+        </w:tc>
+        <w:tc>
+          <w:p>
+            <w:pPr>
+              <w:pStyle w:val="Normal"/>
+            </w:pPr>
+            <w:r>
+              <w:t>331902</w:t>
+            </w:r>
+          </w:p>
+        </w:tc>
+        <w:tc>
+          <w:p>
+            <w:pPr>
+              <w:pStyle w:val="Normal"/>
+            </w:pPr>
+            <w:r>
+              <w:t>77.53</w:t>
+            </w:r>
+          </w:p>
+        </w:tc>
+        <w:tc>
+          <w:p>
+            <w:pPr>
+              <w:pStyle w:val="Normal"/>
+            </w:pPr>
+            <w:r>
+              <w:t>96180</w:t>
+            </w:r>
+          </w:p>
+        </w:tc>
+        <w:tc>
+          <w:p>
+            <w:pPr>
+              <w:pStyle w:val="Normal"/>
+            </w:pPr>
+            <w:r>
+              <w:t>22.47</w:t>
+            </w:r>
+          </w:p>
+        </w:tc>
+      </w:tr>
+      <w:tr>
+        <w:tc>
+          <w:p>
+            <w:pPr>
+              <w:pStyle w:val="Normal"/>
+            </w:pPr>
+            <w:r>
+              <w:t>WHO_walk</w:t>
+            </w:r>
+          </w:p>
+        </w:tc>
+        <w:tc>
+          <w:p>
+            <w:pPr>
+              <w:pStyle w:val="Normal"/>
+            </w:pPr>
+            <w:r>
+              <w:t>331902</w:t>
+            </w:r>
+          </w:p>
+        </w:tc>
+        <w:tc>
+          <w:p>
+            <w:pPr>
+              <w:pStyle w:val="Normal"/>
+            </w:pPr>
+            <w:r>
+              <w:t>77.53</w:t>
+            </w:r>
+          </w:p>
+        </w:tc>
+        <w:tc>
+          <w:p>
+            <w:pPr>
+              <w:pStyle w:val="Normal"/>
+            </w:pPr>
+            <w:r>
+              <w:t>96180</w:t>
+            </w:r>
+          </w:p>
+        </w:tc>
+        <w:tc>
+          <w:p>
+            <w:pPr>
+              <w:pStyle w:val="Normal"/>
+            </w:pPr>
+            <w:r>
+              <w:t>22.47</w:t>
+            </w:r>
+          </w:p>
+        </w:tc>
+      </w:tr>
+      <w:tr>
+        <w:tc>
+          <w:p>
+            <w:pPr>
+              <w:pStyle w:val="Normal"/>
+            </w:pPr>
+            <w:r>
+              <w:t>qualification</w:t>
+            </w:r>
+          </w:p>
+        </w:tc>
+        <w:tc>
+          <w:p>
+            <w:pPr>
+              <w:pStyle w:val="Normal"/>
+            </w:pPr>
+            <w:r>
+              <w:t>415544</w:t>
+            </w:r>
+          </w:p>
+        </w:tc>
+        <w:tc>
+          <w:p>
+            <w:pPr>
+              <w:pStyle w:val="Normal"/>
+            </w:pPr>
+            <w:r>
+              <w:t>97.07</w:t>
+            </w:r>
+          </w:p>
+        </w:tc>
+        <w:tc>
+          <w:p>
+            <w:pPr>
+              <w:pStyle w:val="Normal"/>
+            </w:pPr>
+            <w:r>
+              <w:t>12538</w:t>
+            </w:r>
+          </w:p>
+        </w:tc>
+        <w:tc>
+          <w:p>
+            <w:pPr>
+              <w:pStyle w:val="Normal"/>
+            </w:pPr>
+            <w:r>
+              <w:t>2.93</w:t>
+            </w:r>
+          </w:p>
+        </w:tc>
+      </w:tr>
+      <w:tr>
+        <w:tc>
+          <w:p>
+            <w:pPr>
+              <w:pStyle w:val="Normal"/>
+            </w:pPr>
+            <w:r>
+              <w:t>tdi</w:t>
+            </w:r>
+          </w:p>
+        </w:tc>
+        <w:tc>
+          <w:p>
+            <w:pPr>
+              <w:pStyle w:val="Normal"/>
+            </w:pPr>
+            <w:r>
+              <w:t>427508</w:t>
+            </w:r>
+          </w:p>
+        </w:tc>
+        <w:tc>
+          <w:p>
+            <w:pPr>
+              <w:pStyle w:val="Normal"/>
+            </w:pPr>
+            <w:r>
+              <w:t>99.87</w:t>
+            </w:r>
+          </w:p>
+        </w:tc>
+        <w:tc>
+          <w:p>
+            <w:pPr>
+              <w:pStyle w:val="Normal"/>
+            </w:pPr>
+            <w:r>
+              <w:t>  574</w:t>
+            </w:r>
+          </w:p>
+        </w:tc>
+        <w:tc>
+          <w:p>
+            <w:pPr>
+              <w:pStyle w:val="Normal"/>
+            </w:pPr>
+            <w:r>
+              <w:t>0.13</w:t>
+            </w:r>
+          </w:p>
+        </w:tc>
+      </w:tr>
+      <w:tr>
+        <w:tc>
+          <w:p>
+            <w:pPr>
+              <w:pStyle w:val="Normal"/>
+            </w:pPr>
+            <w:r>
+              <w:t>WC</w:t>
+            </w:r>
+          </w:p>
+        </w:tc>
+        <w:tc>
+          <w:p>
+            <w:pPr>
+              <w:pStyle w:val="Normal"/>
+            </w:pPr>
+            <w:r>
+              <w:t>426242</w:t>
+            </w:r>
+          </w:p>
+        </w:tc>
+        <w:tc>
+          <w:p>
+            <w:pPr>
+              <w:pStyle w:val="Normal"/>
+            </w:pPr>
+            <w:r>
+              <w:t>99.57</w:t>
+            </w:r>
+          </w:p>
+        </w:tc>
+        <w:tc>
+          <w:p>
+            <w:pPr>
+              <w:pStyle w:val="Normal"/>
+            </w:pPr>
+            <w:r>
+              <w:t> 1840</w:t>
+            </w:r>
+          </w:p>
+        </w:tc>
+        <w:tc>
+          <w:p>
+            <w:pPr>
+              <w:pStyle w:val="Normal"/>
+            </w:pPr>
+            <w:r>
+              <w:t>0.43</w:t>
+            </w:r>
+          </w:p>
+        </w:tc>
+      </w:tr>
+      <w:tr>
+        <w:tc>
+          <w:p>
+            <w:pPr>
+              <w:pStyle w:val="Normal"/>
+            </w:pPr>
+            <w:r>
+              <w:t>weight</w:t>
+            </w:r>
+          </w:p>
+        </w:tc>
+        <w:tc>
+          <w:p>
+            <w:pPr>
+              <w:pStyle w:val="Normal"/>
+            </w:pPr>
+            <w:r>
+              <w:t>425722</w:t>
+            </w:r>
+          </w:p>
+        </w:tc>
+        <w:tc>
+          <w:p>
+            <w:pPr>
+              <w:pStyle w:val="Normal"/>
+            </w:pPr>
+            <w:r>
+              <w:t>99.45</w:t>
+            </w:r>
+          </w:p>
+        </w:tc>
+        <w:tc>
+          <w:p>
+            <w:pPr>
+              <w:pStyle w:val="Normal"/>
+            </w:pPr>
+            <w:r>
+              <w:t> 2360</w:t>
+            </w:r>
+          </w:p>
+        </w:tc>
+        <w:tc>
+          <w:p>
+            <w:pPr>
+              <w:pStyle w:val="Normal"/>
+            </w:pPr>
+            <w:r>
+              <w:t>0.55</w:t>
+            </w:r>
+          </w:p>
+        </w:tc>
+      </w:tr>
+      <w:tr>
+        <w:tc>
+          <w:p>
+            <w:pPr>
+              <w:pStyle w:val="Normal"/>
+            </w:pPr>
+            <w:r>
+              <w:t>height</w:t>
+            </w:r>
+          </w:p>
+        </w:tc>
+        <w:tc>
+          <w:p>
+            <w:pPr>
+              <w:pStyle w:val="Normal"/>
+            </w:pPr>
+            <w:r>
+              <w:t>425916</w:t>
+            </w:r>
+          </w:p>
+        </w:tc>
+        <w:tc>
+          <w:p>
+            <w:pPr>
+              <w:pStyle w:val="Normal"/>
+            </w:pPr>
+            <w:r>
+              <w:t>99.49</w:t>
+            </w:r>
+          </w:p>
+        </w:tc>
+        <w:tc>
+          <w:p>
+            <w:pPr>
+              <w:pStyle w:val="Normal"/>
+            </w:pPr>
+            <w:r>
+              <w:t> 2166</w:t>
+            </w:r>
+          </w:p>
+        </w:tc>
+        <w:tc>
+          <w:p>
+            <w:pPr>
+              <w:pStyle w:val="Normal"/>
+            </w:pPr>
+            <w:r>
+              <w:t>0.51</w:t>
+            </w:r>
+          </w:p>
+        </w:tc>
+      </w:tr>
+      <w:tr>
+        <w:tc>
+          <w:p>
+            <w:pPr>
+              <w:pStyle w:val="Normal"/>
+            </w:pPr>
+            <w:r>
               <w:t>BMI</w:t>
             </w:r>
           </w:p>
@@ -794,7 +1626,7 @@
               <w:pStyle w:val="Normal"/>
             </w:pPr>
             <w:r>
-              <w:t>2634</w:t>
+              <w:t> 2634</w:t>
             </w:r>
           </w:p>
         </w:tc>

</xml_diff>

<commit_message>
Table of exclusions with num_days and table exclusion with IPAQ for primary analysis
</commit_message>
<xml_diff>
--- a/results/tables/Table_Response_Rate.docx
+++ b/results/tables/Table_Response_Rate.docx
@@ -1,140 +1,132 @@
 
 <file path=word/document.xml><?xml version="1.0" encoding="utf-8"?>
-<w:document xmlns:wpc="http://schemas.microsoft.com/office/word/2010/wordprocessingCanvas" xmlns:cx="http://schemas.microsoft.com/office/drawing/2014/chartex" xmlns:cx1="http://schemas.microsoft.com/office/drawing/2015/9/8/chartex" xmlns:cx2="http://schemas.microsoft.com/office/drawing/2015/10/21/chartex" xmlns:cx3="http://schemas.microsoft.com/office/drawing/2016/5/9/chartex" xmlns:cx4="http://schemas.microsoft.com/office/drawing/2016/5/10/chartex" xmlns:cx5="http://schemas.microsoft.com/office/drawing/2016/5/11/chartex" xmlns:cx6="http://schemas.microsoft.com/office/drawing/2016/5/12/chartex" xmlns:cx7="http://schemas.microsoft.com/office/drawing/2016/5/13/chartex" xmlns:cx8="http://schemas.microsoft.com/office/drawing/2016/5/14/chartex" xmlns:mc="http://schemas.openxmlformats.org/markup-compatibility/2006" xmlns:aink="http://schemas.microsoft.com/office/drawing/2016/ink" xmlns:am3d="http://schemas.microsoft.com/office/drawing/2017/model3d" xmlns:o="urn:schemas-microsoft-com:office:office" xmlns:oel="http://schemas.microsoft.com/office/2019/extlst" xmlns:r="http://schemas.openxmlformats.org/officeDocument/2006/relationships" xmlns:m="http://schemas.openxmlformats.org/officeDocument/2006/math" xmlns:v="urn:schemas-microsoft-com:vml" xmlns:wp14="http://schemas.microsoft.com/office/word/2010/wordprocessingDrawing" xmlns:wp="http://schemas.openxmlformats.org/drawingml/2006/wordprocessingDrawing" xmlns:w10="urn:schemas-microsoft-com:office:word" xmlns:w="http://schemas.openxmlformats.org/wordprocessingml/2006/main" xmlns:w14="http://schemas.microsoft.com/office/word/2010/wordml" xmlns:w15="http://schemas.microsoft.com/office/word/2012/wordml" xmlns:w16cex="http://schemas.microsoft.com/office/word/2018/wordml/cex" xmlns:w16cid="http://schemas.microsoft.com/office/word/2016/wordml/cid" xmlns:w16="http://schemas.microsoft.com/office/word/2018/wordml" xmlns:w16du="http://schemas.microsoft.com/office/word/2023/wordml/word16du" xmlns:w16sdtdh="http://schemas.microsoft.com/office/word/2020/wordml/sdtdatahash" xmlns:w16sdtfl="http://schemas.microsoft.com/office/word/2024/wordml/sdtformatlock" xmlns:w16se="http://schemas.microsoft.com/office/word/2015/wordml/symex" xmlns:wpg="http://schemas.microsoft.com/office/word/2010/wordprocessingGroup" xmlns:wpi="http://schemas.microsoft.com/office/word/2010/wordprocessingInk" xmlns:wne="http://schemas.microsoft.com/office/word/2006/wordml" xmlns:wps="http://schemas.microsoft.com/office/word/2010/wordprocessingShape" mc:Ignorable="w14 w15 w16se w16cid w16 w16cex w16sdtdh w16sdtfl w16du wp14">
+<w:document xmlns:wpc="http://schemas.microsoft.com/office/word/2010/wordprocessingCanvas" xmlns:cx="http://schemas.microsoft.com/office/drawing/2014/chartex" xmlns:cx1="http://schemas.microsoft.com/office/drawing/2015/9/8/chartex" xmlns:cx2="http://schemas.microsoft.com/office/drawing/2015/10/21/chartex" xmlns:cx3="http://schemas.microsoft.com/office/drawing/2016/5/9/chartex" xmlns:cx4="http://schemas.microsoft.com/office/drawing/2016/5/10/chartex" xmlns:cx5="http://schemas.microsoft.com/office/drawing/2016/5/11/chartex" xmlns:cx6="http://schemas.microsoft.com/office/drawing/2016/5/12/chartex" xmlns:cx7="http://schemas.microsoft.com/office/drawing/2016/5/13/chartex" xmlns:cx8="http://schemas.microsoft.com/office/drawing/2016/5/14/chartex" xmlns:mc="http://schemas.openxmlformats.org/markup-compatibility/2006" xmlns:aink="http://schemas.microsoft.com/office/drawing/2016/ink" xmlns:am3d="http://schemas.microsoft.com/office/drawing/2017/model3d" xmlns:o="urn:schemas-microsoft-com:office:office" xmlns:r="http://schemas.openxmlformats.org/officeDocument/2006/relationships" xmlns:m="http://schemas.openxmlformats.org/officeDocument/2006/math" xmlns:v="urn:schemas-microsoft-com:vml" xmlns:wp14="http://schemas.microsoft.com/office/word/2010/wordprocessingDrawing" xmlns:wp="http://schemas.openxmlformats.org/drawingml/2006/wordprocessingDrawing" xmlns:w10="urn:schemas-microsoft-com:office:word" xmlns:w="http://schemas.openxmlformats.org/wordprocessingml/2006/main" xmlns:w14="http://schemas.microsoft.com/office/word/2010/wordml" xmlns:w15="http://schemas.microsoft.com/office/word/2012/wordml" xmlns:w16cex="http://schemas.microsoft.com/office/word/2018/wordml/cex" xmlns:w16cid="http://schemas.microsoft.com/office/word/2016/wordml/cid" xmlns:w16="http://schemas.microsoft.com/office/word/2018/wordml" xmlns:w16se="http://schemas.microsoft.com/office/word/2015/wordml/symex" xmlns:wpg="http://schemas.microsoft.com/office/word/2010/wordprocessingGroup" xmlns:wpi="http://schemas.microsoft.com/office/word/2010/wordprocessingInk" xmlns:wne="http://schemas.microsoft.com/office/word/2006/wordml" xmlns:wps="http://schemas.microsoft.com/office/word/2010/wordprocessingShape" mc:Ignorable="w14 w15 w16se w16cid w16 w16cex wp14">
   <w:body>
     <w:p>
+      <w:pPr>
+        <w:pStyle w:val="Normal"/>
+      </w:pPr>
       <w:r>
-        <w:t xml:space="preserve">Table </w:t>
-      </w:r>
-      <w:proofErr w:type="spellStart"/>
-      <w:r>
-        <w:t>Response_Rate</w:t>
-      </w:r>
-      <w:proofErr w:type="spellEnd"/>
-      <w:r>
-        <w:t>: Response rate and degree of missing data on activity type and days per week walking</w:t>
+        <w:t xml:space="preserve">Table Response_Rate: Response rate and degree of missing data on activity type and days per week walking</w:t>
       </w:r>
     </w:p>
-    <w:p/>
+    <w:p>
+      <w:pPr>
+        <w:pStyle w:val="Normal"/>
+      </w:pPr>
+      <w:r>
+        <w:t xml:space="preserve"/>
+      </w:r>
+    </w:p>
     <w:tbl>
       <w:tblPr>
         <w:tblStyle w:val="tabletemplate"/>
-        <w:tblW w:w="5000" w:type="pct"/>
-        <w:tblLook w:val="0420" w:firstRow="1" w:lastRow="0" w:firstColumn="0" w:lastColumn="0" w:noHBand="0" w:noVBand="1"/>
+        <w:tblLayout w:type="autofit"/>
+        <w:jc w:val="center"/>
+        <w:tblW w:type="pct" w:w="5000"/>
+        <w:tblLook w:firstRow="1" w:lastRow="0" w:firstColumn="0" w:lastColumn="0" w:noHBand="0" w:noVBand="1"/>
       </w:tblPr>
-      <w:tblGrid>
-        <w:gridCol w:w="2518"/>
-        <w:gridCol w:w="1541"/>
-        <w:gridCol w:w="2044"/>
-        <w:gridCol w:w="1230"/>
-        <w:gridCol w:w="1733"/>
-      </w:tblGrid>
       <w:tr>
         <w:trPr>
-          <w:cnfStyle w:val="100000000000" w:firstRow="1" w:lastRow="0" w:firstColumn="0" w:lastColumn="0" w:oddVBand="0" w:evenVBand="0" w:oddHBand="0" w:evenHBand="0" w:firstRowFirstColumn="0" w:firstRowLastColumn="0" w:lastRowFirstColumn="0" w:lastRowLastColumn="0"/>
           <w:tblHeader/>
         </w:trPr>
         <w:tc>
-          <w:tcPr>
-            <w:tcW w:w="0" w:type="auto"/>
-          </w:tcPr>
-          <w:p>
+          <w:p>
+            <w:pPr>
+              <w:pStyle w:val="Normal"/>
+            </w:pPr>
             <w:r>
               <w:t>Variable</w:t>
             </w:r>
           </w:p>
         </w:tc>
         <w:tc>
-          <w:tcPr>
-            <w:tcW w:w="0" w:type="auto"/>
-          </w:tcPr>
-          <w:p>
+          <w:p>
+            <w:pPr>
+              <w:pStyle w:val="Normal"/>
+            </w:pPr>
             <w:r>
               <w:t>Answered</w:t>
             </w:r>
           </w:p>
         </w:tc>
         <w:tc>
-          <w:tcPr>
-            <w:tcW w:w="0" w:type="auto"/>
-          </w:tcPr>
-          <w:p>
-            <w:proofErr w:type="spellStart"/>
+          <w:p>
+            <w:pPr>
+              <w:pStyle w:val="Normal"/>
+            </w:pPr>
             <w:r>
               <w:t>Answered_pct</w:t>
             </w:r>
-            <w:proofErr w:type="spellEnd"/>
-          </w:p>
-        </w:tc>
-        <w:tc>
-          <w:tcPr>
-            <w:tcW w:w="0" w:type="auto"/>
-          </w:tcPr>
-          <w:p>
+          </w:p>
+        </w:tc>
+        <w:tc>
+          <w:p>
+            <w:pPr>
+              <w:pStyle w:val="Normal"/>
+            </w:pPr>
             <w:r>
               <w:t>Missing</w:t>
             </w:r>
           </w:p>
         </w:tc>
         <w:tc>
-          <w:tcPr>
-            <w:tcW w:w="0" w:type="auto"/>
-          </w:tcPr>
-          <w:p>
-            <w:proofErr w:type="spellStart"/>
+          <w:p>
+            <w:pPr>
+              <w:pStyle w:val="Normal"/>
+            </w:pPr>
             <w:r>
               <w:t>Missing_pct</w:t>
             </w:r>
-            <w:proofErr w:type="spellEnd"/>
           </w:p>
         </w:tc>
       </w:tr>
       <w:tr>
         <w:tc>
-          <w:tcPr>
-            <w:tcW w:w="0" w:type="auto"/>
-          </w:tcPr>
-          <w:p>
+          <w:p>
+            <w:pPr>
+              <w:pStyle w:val="Normal"/>
+            </w:pPr>
             <w:r>
               <w:t>ethnicity</w:t>
             </w:r>
           </w:p>
         </w:tc>
         <w:tc>
-          <w:tcPr>
-            <w:tcW w:w="0" w:type="auto"/>
-          </w:tcPr>
-          <w:p>
+          <w:p>
+            <w:pPr>
+              <w:pStyle w:val="Normal"/>
+            </w:pPr>
             <w:r>
               <w:t>425744</w:t>
             </w:r>
           </w:p>
         </w:tc>
         <w:tc>
-          <w:tcPr>
-            <w:tcW w:w="0" w:type="auto"/>
-          </w:tcPr>
-          <w:p>
+          <w:p>
+            <w:pPr>
+              <w:pStyle w:val="Normal"/>
+            </w:pPr>
             <w:r>
               <w:t>99.45</w:t>
             </w:r>
           </w:p>
         </w:tc>
         <w:tc>
-          <w:tcPr>
-            <w:tcW w:w="0" w:type="auto"/>
-          </w:tcPr>
-          <w:p>
-            <w:r>
-              <w:t>2338</w:t>
-            </w:r>
-          </w:p>
-        </w:tc>
-        <w:tc>
-          <w:tcPr>
-            <w:tcW w:w="0" w:type="auto"/>
-          </w:tcPr>
-          <w:p>
+          <w:p>
+            <w:pPr>
+              <w:pStyle w:val="Normal"/>
+            </w:pPr>
+            <w:r>
+              <w:t> 2338</w:t>
+            </w:r>
+          </w:p>
+        </w:tc>
+        <w:tc>
+          <w:p>
+            <w:pPr>
+              <w:pStyle w:val="Normal"/>
+            </w:pPr>
             <w:r>
               <w:t>0.55</w:t>
             </w:r>
@@ -143,50 +135,50 @@
       </w:tr>
       <w:tr>
         <w:tc>
-          <w:tcPr>
-            <w:tcW w:w="0" w:type="auto"/>
-          </w:tcPr>
-          <w:p>
+          <w:p>
+            <w:pPr>
+              <w:pStyle w:val="Normal"/>
+            </w:pPr>
             <w:r>
               <w:t>SRF</w:t>
             </w:r>
           </w:p>
         </w:tc>
         <w:tc>
-          <w:tcPr>
-            <w:tcW w:w="0" w:type="auto"/>
-          </w:tcPr>
-          <w:p>
+          <w:p>
+            <w:pPr>
+              <w:pStyle w:val="Normal"/>
+            </w:pPr>
             <w:r>
               <w:t>424734</w:t>
             </w:r>
           </w:p>
         </w:tc>
         <w:tc>
-          <w:tcPr>
-            <w:tcW w:w="0" w:type="auto"/>
-          </w:tcPr>
-          <w:p>
+          <w:p>
+            <w:pPr>
+              <w:pStyle w:val="Normal"/>
+            </w:pPr>
             <w:r>
               <w:t>99.22</w:t>
             </w:r>
           </w:p>
         </w:tc>
         <w:tc>
-          <w:tcPr>
-            <w:tcW w:w="0" w:type="auto"/>
-          </w:tcPr>
-          <w:p>
-            <w:r>
-              <w:t>3348</w:t>
-            </w:r>
-          </w:p>
-        </w:tc>
-        <w:tc>
-          <w:tcPr>
-            <w:tcW w:w="0" w:type="auto"/>
-          </w:tcPr>
-          <w:p>
+          <w:p>
+            <w:pPr>
+              <w:pStyle w:val="Normal"/>
+            </w:pPr>
+            <w:r>
+              <w:t> 3348</w:t>
+            </w:r>
+          </w:p>
+        </w:tc>
+        <w:tc>
+          <w:p>
+            <w:pPr>
+              <w:pStyle w:val="Normal"/>
+            </w:pPr>
             <w:r>
               <w:t>0.78</w:t>
             </w:r>
@@ -195,52 +187,50 @@
       </w:tr>
       <w:tr>
         <w:tc>
-          <w:tcPr>
-            <w:tcW w:w="0" w:type="auto"/>
-          </w:tcPr>
-          <w:p>
-            <w:proofErr w:type="spellStart"/>
+          <w:p>
+            <w:pPr>
+              <w:pStyle w:val="Normal"/>
+            </w:pPr>
             <w:r>
               <w:t>cc_MET_mod</w:t>
             </w:r>
-            <w:proofErr w:type="spellEnd"/>
-          </w:p>
-        </w:tc>
-        <w:tc>
-          <w:tcPr>
-            <w:tcW w:w="0" w:type="auto"/>
-          </w:tcPr>
-          <w:p>
+          </w:p>
+        </w:tc>
+        <w:tc>
+          <w:p>
+            <w:pPr>
+              <w:pStyle w:val="Normal"/>
+            </w:pPr>
             <w:r>
               <w:t>368270</w:t>
             </w:r>
           </w:p>
         </w:tc>
         <w:tc>
-          <w:tcPr>
-            <w:tcW w:w="0" w:type="auto"/>
-          </w:tcPr>
-          <w:p>
+          <w:p>
+            <w:pPr>
+              <w:pStyle w:val="Normal"/>
+            </w:pPr>
             <w:r>
               <w:t>86.03</w:t>
             </w:r>
           </w:p>
         </w:tc>
         <w:tc>
-          <w:tcPr>
-            <w:tcW w:w="0" w:type="auto"/>
-          </w:tcPr>
-          <w:p>
+          <w:p>
+            <w:pPr>
+              <w:pStyle w:val="Normal"/>
+            </w:pPr>
             <w:r>
               <w:t>59812</w:t>
             </w:r>
           </w:p>
         </w:tc>
         <w:tc>
-          <w:tcPr>
-            <w:tcW w:w="0" w:type="auto"/>
-          </w:tcPr>
-          <w:p>
+          <w:p>
+            <w:pPr>
+              <w:pStyle w:val="Normal"/>
+            </w:pPr>
             <w:r>
               <w:t>13.97</w:t>
             </w:r>
@@ -249,52 +239,50 @@
       </w:tr>
       <w:tr>
         <w:tc>
-          <w:tcPr>
-            <w:tcW w:w="0" w:type="auto"/>
-          </w:tcPr>
-          <w:p>
-            <w:proofErr w:type="spellStart"/>
+          <w:p>
+            <w:pPr>
+              <w:pStyle w:val="Normal"/>
+            </w:pPr>
             <w:r>
               <w:t>cc_mins_wk_mod</w:t>
             </w:r>
-            <w:proofErr w:type="spellEnd"/>
-          </w:p>
-        </w:tc>
-        <w:tc>
-          <w:tcPr>
-            <w:tcW w:w="0" w:type="auto"/>
-          </w:tcPr>
-          <w:p>
+          </w:p>
+        </w:tc>
+        <w:tc>
+          <w:p>
+            <w:pPr>
+              <w:pStyle w:val="Normal"/>
+            </w:pPr>
             <w:r>
               <w:t>368270</w:t>
             </w:r>
           </w:p>
         </w:tc>
         <w:tc>
-          <w:tcPr>
-            <w:tcW w:w="0" w:type="auto"/>
-          </w:tcPr>
-          <w:p>
+          <w:p>
+            <w:pPr>
+              <w:pStyle w:val="Normal"/>
+            </w:pPr>
             <w:r>
               <w:t>86.03</w:t>
             </w:r>
           </w:p>
         </w:tc>
         <w:tc>
-          <w:tcPr>
-            <w:tcW w:w="0" w:type="auto"/>
-          </w:tcPr>
-          <w:p>
+          <w:p>
+            <w:pPr>
+              <w:pStyle w:val="Normal"/>
+            </w:pPr>
             <w:r>
               <w:t>59812</w:t>
             </w:r>
           </w:p>
         </w:tc>
         <w:tc>
-          <w:tcPr>
-            <w:tcW w:w="0" w:type="auto"/>
-          </w:tcPr>
-          <w:p>
+          <w:p>
+            <w:pPr>
+              <w:pStyle w:val="Normal"/>
+            </w:pPr>
             <w:r>
               <w:t>13.97</w:t>
             </w:r>
@@ -303,52 +291,50 @@
       </w:tr>
       <w:tr>
         <w:tc>
-          <w:tcPr>
-            <w:tcW w:w="0" w:type="auto"/>
-          </w:tcPr>
-          <w:p>
-            <w:proofErr w:type="spellStart"/>
+          <w:p>
+            <w:pPr>
+              <w:pStyle w:val="Normal"/>
+            </w:pPr>
             <w:r>
               <w:t>cc_MET_vig</w:t>
             </w:r>
-            <w:proofErr w:type="spellEnd"/>
-          </w:p>
-        </w:tc>
-        <w:tc>
-          <w:tcPr>
-            <w:tcW w:w="0" w:type="auto"/>
-          </w:tcPr>
-          <w:p>
+          </w:p>
+        </w:tc>
+        <w:tc>
+          <w:p>
+            <w:pPr>
+              <w:pStyle w:val="Normal"/>
+            </w:pPr>
             <w:r>
               <w:t>383938</w:t>
             </w:r>
           </w:p>
         </w:tc>
         <w:tc>
-          <w:tcPr>
-            <w:tcW w:w="0" w:type="auto"/>
-          </w:tcPr>
-          <w:p>
+          <w:p>
+            <w:pPr>
+              <w:pStyle w:val="Normal"/>
+            </w:pPr>
             <w:r>
               <w:t>89.69</w:t>
             </w:r>
           </w:p>
         </w:tc>
         <w:tc>
-          <w:tcPr>
-            <w:tcW w:w="0" w:type="auto"/>
-          </w:tcPr>
-          <w:p>
+          <w:p>
+            <w:pPr>
+              <w:pStyle w:val="Normal"/>
+            </w:pPr>
             <w:r>
               <w:t>44144</w:t>
             </w:r>
           </w:p>
         </w:tc>
         <w:tc>
-          <w:tcPr>
-            <w:tcW w:w="0" w:type="auto"/>
-          </w:tcPr>
-          <w:p>
+          <w:p>
+            <w:pPr>
+              <w:pStyle w:val="Normal"/>
+            </w:pPr>
             <w:r>
               <w:t>10.31</w:t>
             </w:r>
@@ -357,52 +343,50 @@
       </w:tr>
       <w:tr>
         <w:tc>
-          <w:tcPr>
-            <w:tcW w:w="0" w:type="auto"/>
-          </w:tcPr>
-          <w:p>
-            <w:proofErr w:type="spellStart"/>
+          <w:p>
+            <w:pPr>
+              <w:pStyle w:val="Normal"/>
+            </w:pPr>
             <w:r>
               <w:t>cc_mins_wk_vig</w:t>
             </w:r>
-            <w:proofErr w:type="spellEnd"/>
-          </w:p>
-        </w:tc>
-        <w:tc>
-          <w:tcPr>
-            <w:tcW w:w="0" w:type="auto"/>
-          </w:tcPr>
-          <w:p>
+          </w:p>
+        </w:tc>
+        <w:tc>
+          <w:p>
+            <w:pPr>
+              <w:pStyle w:val="Normal"/>
+            </w:pPr>
             <w:r>
               <w:t>383938</w:t>
             </w:r>
           </w:p>
         </w:tc>
         <w:tc>
-          <w:tcPr>
-            <w:tcW w:w="0" w:type="auto"/>
-          </w:tcPr>
-          <w:p>
+          <w:p>
+            <w:pPr>
+              <w:pStyle w:val="Normal"/>
+            </w:pPr>
             <w:r>
               <w:t>89.69</w:t>
             </w:r>
           </w:p>
         </w:tc>
         <w:tc>
-          <w:tcPr>
-            <w:tcW w:w="0" w:type="auto"/>
-          </w:tcPr>
-          <w:p>
+          <w:p>
+            <w:pPr>
+              <w:pStyle w:val="Normal"/>
+            </w:pPr>
             <w:r>
               <w:t>44144</w:t>
             </w:r>
           </w:p>
         </w:tc>
         <w:tc>
-          <w:tcPr>
-            <w:tcW w:w="0" w:type="auto"/>
-          </w:tcPr>
-          <w:p>
+          <w:p>
+            <w:pPr>
+              <w:pStyle w:val="Normal"/>
+            </w:pPr>
             <w:r>
               <w:t>10.31</w:t>
             </w:r>
@@ -411,52 +395,50 @@
       </w:tr>
       <w:tr>
         <w:tc>
-          <w:tcPr>
-            <w:tcW w:w="0" w:type="auto"/>
-          </w:tcPr>
-          <w:p>
-            <w:proofErr w:type="spellStart"/>
+          <w:p>
+            <w:pPr>
+              <w:pStyle w:val="Normal"/>
+            </w:pPr>
             <w:r>
               <w:t>cc_MET_MVPA</w:t>
             </w:r>
-            <w:proofErr w:type="spellEnd"/>
-          </w:p>
-        </w:tc>
-        <w:tc>
-          <w:tcPr>
-            <w:tcW w:w="0" w:type="auto"/>
-          </w:tcPr>
-          <w:p>
+          </w:p>
+        </w:tc>
+        <w:tc>
+          <w:p>
+            <w:pPr>
+              <w:pStyle w:val="Normal"/>
+            </w:pPr>
             <w:r>
               <w:t>351466</w:t>
             </w:r>
           </w:p>
         </w:tc>
         <w:tc>
-          <w:tcPr>
-            <w:tcW w:w="0" w:type="auto"/>
-          </w:tcPr>
-          <w:p>
+          <w:p>
+            <w:pPr>
+              <w:pStyle w:val="Normal"/>
+            </w:pPr>
             <w:r>
               <w:t>82.10</w:t>
             </w:r>
           </w:p>
         </w:tc>
         <w:tc>
-          <w:tcPr>
-            <w:tcW w:w="0" w:type="auto"/>
-          </w:tcPr>
-          <w:p>
+          <w:p>
+            <w:pPr>
+              <w:pStyle w:val="Normal"/>
+            </w:pPr>
             <w:r>
               <w:t>76616</w:t>
             </w:r>
           </w:p>
         </w:tc>
         <w:tc>
-          <w:tcPr>
-            <w:tcW w:w="0" w:type="auto"/>
-          </w:tcPr>
-          <w:p>
+          <w:p>
+            <w:pPr>
+              <w:pStyle w:val="Normal"/>
+            </w:pPr>
             <w:r>
               <w:t>17.90</w:t>
             </w:r>
@@ -465,52 +447,50 @@
       </w:tr>
       <w:tr>
         <w:tc>
-          <w:tcPr>
-            <w:tcW w:w="0" w:type="auto"/>
-          </w:tcPr>
-          <w:p>
-            <w:proofErr w:type="spellStart"/>
+          <w:p>
+            <w:pPr>
+              <w:pStyle w:val="Normal"/>
+            </w:pPr>
             <w:r>
               <w:t>cc_mins_wk_MVPA</w:t>
             </w:r>
-            <w:proofErr w:type="spellEnd"/>
-          </w:p>
-        </w:tc>
-        <w:tc>
-          <w:tcPr>
-            <w:tcW w:w="0" w:type="auto"/>
-          </w:tcPr>
-          <w:p>
+          </w:p>
+        </w:tc>
+        <w:tc>
+          <w:p>
+            <w:pPr>
+              <w:pStyle w:val="Normal"/>
+            </w:pPr>
             <w:r>
               <w:t>351466</w:t>
             </w:r>
           </w:p>
         </w:tc>
         <w:tc>
-          <w:tcPr>
-            <w:tcW w:w="0" w:type="auto"/>
-          </w:tcPr>
-          <w:p>
+          <w:p>
+            <w:pPr>
+              <w:pStyle w:val="Normal"/>
+            </w:pPr>
             <w:r>
               <w:t>82.10</w:t>
             </w:r>
           </w:p>
         </w:tc>
         <w:tc>
-          <w:tcPr>
-            <w:tcW w:w="0" w:type="auto"/>
-          </w:tcPr>
-          <w:p>
+          <w:p>
+            <w:pPr>
+              <w:pStyle w:val="Normal"/>
+            </w:pPr>
             <w:r>
               <w:t>76616</w:t>
             </w:r>
           </w:p>
         </w:tc>
         <w:tc>
-          <w:tcPr>
-            <w:tcW w:w="0" w:type="auto"/>
-          </w:tcPr>
-          <w:p>
+          <w:p>
+            <w:pPr>
+              <w:pStyle w:val="Normal"/>
+            </w:pPr>
             <w:r>
               <w:t>17.90</w:t>
             </w:r>
@@ -519,52 +499,50 @@
       </w:tr>
       <w:tr>
         <w:tc>
-          <w:tcPr>
-            <w:tcW w:w="0" w:type="auto"/>
-          </w:tcPr>
-          <w:p>
-            <w:proofErr w:type="spellStart"/>
+          <w:p>
+            <w:pPr>
+              <w:pStyle w:val="Normal"/>
+            </w:pPr>
             <w:r>
               <w:t>cc_MET_walk</w:t>
             </w:r>
-            <w:proofErr w:type="spellEnd"/>
-          </w:p>
-        </w:tc>
-        <w:tc>
-          <w:tcPr>
-            <w:tcW w:w="0" w:type="auto"/>
-          </w:tcPr>
-          <w:p>
+          </w:p>
+        </w:tc>
+        <w:tc>
+          <w:p>
+            <w:pPr>
+              <w:pStyle w:val="Normal"/>
+            </w:pPr>
             <w:r>
               <w:t>372672</w:t>
             </w:r>
           </w:p>
         </w:tc>
         <w:tc>
-          <w:tcPr>
-            <w:tcW w:w="0" w:type="auto"/>
-          </w:tcPr>
-          <w:p>
+          <w:p>
+            <w:pPr>
+              <w:pStyle w:val="Normal"/>
+            </w:pPr>
             <w:r>
               <w:t>87.06</w:t>
             </w:r>
           </w:p>
         </w:tc>
         <w:tc>
-          <w:tcPr>
-            <w:tcW w:w="0" w:type="auto"/>
-          </w:tcPr>
-          <w:p>
+          <w:p>
+            <w:pPr>
+              <w:pStyle w:val="Normal"/>
+            </w:pPr>
             <w:r>
               <w:t>55410</w:t>
             </w:r>
           </w:p>
         </w:tc>
         <w:tc>
-          <w:tcPr>
-            <w:tcW w:w="0" w:type="auto"/>
-          </w:tcPr>
-          <w:p>
+          <w:p>
+            <w:pPr>
+              <w:pStyle w:val="Normal"/>
+            </w:pPr>
             <w:r>
               <w:t>12.94</w:t>
             </w:r>
@@ -573,52 +551,50 @@
       </w:tr>
       <w:tr>
         <w:tc>
-          <w:tcPr>
-            <w:tcW w:w="0" w:type="auto"/>
-          </w:tcPr>
-          <w:p>
-            <w:proofErr w:type="spellStart"/>
+          <w:p>
+            <w:pPr>
+              <w:pStyle w:val="Normal"/>
+            </w:pPr>
             <w:r>
               <w:t>cc_mins_wk_walk</w:t>
             </w:r>
-            <w:proofErr w:type="spellEnd"/>
-          </w:p>
-        </w:tc>
-        <w:tc>
-          <w:tcPr>
-            <w:tcW w:w="0" w:type="auto"/>
-          </w:tcPr>
-          <w:p>
+          </w:p>
+        </w:tc>
+        <w:tc>
+          <w:p>
+            <w:pPr>
+              <w:pStyle w:val="Normal"/>
+            </w:pPr>
             <w:r>
               <w:t>372672</w:t>
             </w:r>
           </w:p>
         </w:tc>
         <w:tc>
-          <w:tcPr>
-            <w:tcW w:w="0" w:type="auto"/>
-          </w:tcPr>
-          <w:p>
+          <w:p>
+            <w:pPr>
+              <w:pStyle w:val="Normal"/>
+            </w:pPr>
             <w:r>
               <w:t>87.06</w:t>
             </w:r>
           </w:p>
         </w:tc>
         <w:tc>
-          <w:tcPr>
-            <w:tcW w:w="0" w:type="auto"/>
-          </w:tcPr>
-          <w:p>
+          <w:p>
+            <w:pPr>
+              <w:pStyle w:val="Normal"/>
+            </w:pPr>
             <w:r>
               <w:t>55410</w:t>
             </w:r>
           </w:p>
         </w:tc>
         <w:tc>
-          <w:tcPr>
-            <w:tcW w:w="0" w:type="auto"/>
-          </w:tcPr>
-          <w:p>
+          <w:p>
+            <w:pPr>
+              <w:pStyle w:val="Normal"/>
+            </w:pPr>
             <w:r>
               <w:t>12.94</w:t>
             </w:r>
@@ -627,52 +603,50 @@
       </w:tr>
       <w:tr>
         <w:tc>
-          <w:tcPr>
-            <w:tcW w:w="0" w:type="auto"/>
-          </w:tcPr>
-          <w:p>
-            <w:proofErr w:type="spellStart"/>
+          <w:p>
+            <w:pPr>
+              <w:pStyle w:val="Normal"/>
+            </w:pPr>
             <w:r>
               <w:t>cc_MET_mod_bin</w:t>
             </w:r>
-            <w:proofErr w:type="spellEnd"/>
-          </w:p>
-        </w:tc>
-        <w:tc>
-          <w:tcPr>
-            <w:tcW w:w="0" w:type="auto"/>
-          </w:tcPr>
-          <w:p>
+          </w:p>
+        </w:tc>
+        <w:tc>
+          <w:p>
+            <w:pPr>
+              <w:pStyle w:val="Normal"/>
+            </w:pPr>
             <w:r>
               <w:t>368270</w:t>
             </w:r>
           </w:p>
         </w:tc>
         <w:tc>
-          <w:tcPr>
-            <w:tcW w:w="0" w:type="auto"/>
-          </w:tcPr>
-          <w:p>
+          <w:p>
+            <w:pPr>
+              <w:pStyle w:val="Normal"/>
+            </w:pPr>
             <w:r>
               <w:t>86.03</w:t>
             </w:r>
           </w:p>
         </w:tc>
         <w:tc>
-          <w:tcPr>
-            <w:tcW w:w="0" w:type="auto"/>
-          </w:tcPr>
-          <w:p>
+          <w:p>
+            <w:pPr>
+              <w:pStyle w:val="Normal"/>
+            </w:pPr>
             <w:r>
               <w:t>59812</w:t>
             </w:r>
           </w:p>
         </w:tc>
         <w:tc>
-          <w:tcPr>
-            <w:tcW w:w="0" w:type="auto"/>
-          </w:tcPr>
-          <w:p>
+          <w:p>
+            <w:pPr>
+              <w:pStyle w:val="Normal"/>
+            </w:pPr>
             <w:r>
               <w:t>13.97</w:t>
             </w:r>
@@ -681,52 +655,50 @@
       </w:tr>
       <w:tr>
         <w:tc>
-          <w:tcPr>
-            <w:tcW w:w="0" w:type="auto"/>
-          </w:tcPr>
-          <w:p>
-            <w:proofErr w:type="spellStart"/>
+          <w:p>
+            <w:pPr>
+              <w:pStyle w:val="Normal"/>
+            </w:pPr>
             <w:r>
               <w:t>cc_MET_vig_bin</w:t>
             </w:r>
-            <w:proofErr w:type="spellEnd"/>
-          </w:p>
-        </w:tc>
-        <w:tc>
-          <w:tcPr>
-            <w:tcW w:w="0" w:type="auto"/>
-          </w:tcPr>
-          <w:p>
+          </w:p>
+        </w:tc>
+        <w:tc>
+          <w:p>
+            <w:pPr>
+              <w:pStyle w:val="Normal"/>
+            </w:pPr>
             <w:r>
               <w:t>383938</w:t>
             </w:r>
           </w:p>
         </w:tc>
         <w:tc>
-          <w:tcPr>
-            <w:tcW w:w="0" w:type="auto"/>
-          </w:tcPr>
-          <w:p>
+          <w:p>
+            <w:pPr>
+              <w:pStyle w:val="Normal"/>
+            </w:pPr>
             <w:r>
               <w:t>89.69</w:t>
             </w:r>
           </w:p>
         </w:tc>
         <w:tc>
-          <w:tcPr>
-            <w:tcW w:w="0" w:type="auto"/>
-          </w:tcPr>
-          <w:p>
+          <w:p>
+            <w:pPr>
+              <w:pStyle w:val="Normal"/>
+            </w:pPr>
             <w:r>
               <w:t>44144</w:t>
             </w:r>
           </w:p>
         </w:tc>
         <w:tc>
-          <w:tcPr>
-            <w:tcW w:w="0" w:type="auto"/>
-          </w:tcPr>
-          <w:p>
+          <w:p>
+            <w:pPr>
+              <w:pStyle w:val="Normal"/>
+            </w:pPr>
             <w:r>
               <w:t>10.31</w:t>
             </w:r>
@@ -735,52 +707,50 @@
       </w:tr>
       <w:tr>
         <w:tc>
-          <w:tcPr>
-            <w:tcW w:w="0" w:type="auto"/>
-          </w:tcPr>
-          <w:p>
-            <w:proofErr w:type="spellStart"/>
+          <w:p>
+            <w:pPr>
+              <w:pStyle w:val="Normal"/>
+            </w:pPr>
             <w:r>
               <w:t>cc_MET_MVPA_bin</w:t>
             </w:r>
-            <w:proofErr w:type="spellEnd"/>
-          </w:p>
-        </w:tc>
-        <w:tc>
-          <w:tcPr>
-            <w:tcW w:w="0" w:type="auto"/>
-          </w:tcPr>
-          <w:p>
+          </w:p>
+        </w:tc>
+        <w:tc>
+          <w:p>
+            <w:pPr>
+              <w:pStyle w:val="Normal"/>
+            </w:pPr>
             <w:r>
               <w:t>351466</w:t>
             </w:r>
           </w:p>
         </w:tc>
         <w:tc>
-          <w:tcPr>
-            <w:tcW w:w="0" w:type="auto"/>
-          </w:tcPr>
-          <w:p>
+          <w:p>
+            <w:pPr>
+              <w:pStyle w:val="Normal"/>
+            </w:pPr>
             <w:r>
               <w:t>82.10</w:t>
             </w:r>
           </w:p>
         </w:tc>
         <w:tc>
-          <w:tcPr>
-            <w:tcW w:w="0" w:type="auto"/>
-          </w:tcPr>
-          <w:p>
+          <w:p>
+            <w:pPr>
+              <w:pStyle w:val="Normal"/>
+            </w:pPr>
             <w:r>
               <w:t>76616</w:t>
             </w:r>
           </w:p>
         </w:tc>
         <w:tc>
-          <w:tcPr>
-            <w:tcW w:w="0" w:type="auto"/>
-          </w:tcPr>
-          <w:p>
+          <w:p>
+            <w:pPr>
+              <w:pStyle w:val="Normal"/>
+            </w:pPr>
             <w:r>
               <w:t>17.90</w:t>
             </w:r>
@@ -789,52 +759,50 @@
       </w:tr>
       <w:tr>
         <w:tc>
-          <w:tcPr>
-            <w:tcW w:w="0" w:type="auto"/>
-          </w:tcPr>
-          <w:p>
-            <w:proofErr w:type="spellStart"/>
+          <w:p>
+            <w:pPr>
+              <w:pStyle w:val="Normal"/>
+            </w:pPr>
             <w:r>
               <w:t>duration_mod_PA</w:t>
             </w:r>
-            <w:proofErr w:type="spellEnd"/>
-          </w:p>
-        </w:tc>
-        <w:tc>
-          <w:tcPr>
-            <w:tcW w:w="0" w:type="auto"/>
-          </w:tcPr>
-          <w:p>
+          </w:p>
+        </w:tc>
+        <w:tc>
+          <w:p>
+            <w:pPr>
+              <w:pStyle w:val="Normal"/>
+            </w:pPr>
             <w:r>
               <w:t>314439</w:t>
             </w:r>
           </w:p>
         </w:tc>
         <w:tc>
-          <w:tcPr>
-            <w:tcW w:w="0" w:type="auto"/>
-          </w:tcPr>
-          <w:p>
+          <w:p>
+            <w:pPr>
+              <w:pStyle w:val="Normal"/>
+            </w:pPr>
             <w:r>
               <w:t>73.45</w:t>
             </w:r>
           </w:p>
         </w:tc>
         <w:tc>
-          <w:tcPr>
-            <w:tcW w:w="0" w:type="auto"/>
-          </w:tcPr>
-          <w:p>
+          <w:p>
+            <w:pPr>
+              <w:pStyle w:val="Normal"/>
+            </w:pPr>
             <w:r>
               <w:t>113643</w:t>
             </w:r>
           </w:p>
         </w:tc>
         <w:tc>
-          <w:tcPr>
-            <w:tcW w:w="0" w:type="auto"/>
-          </w:tcPr>
-          <w:p>
+          <w:p>
+            <w:pPr>
+              <w:pStyle w:val="Normal"/>
+            </w:pPr>
             <w:r>
               <w:t>26.55</w:t>
             </w:r>
@@ -843,52 +811,50 @@
       </w:tr>
       <w:tr>
         <w:tc>
-          <w:tcPr>
-            <w:tcW w:w="0" w:type="auto"/>
-          </w:tcPr>
-          <w:p>
-            <w:proofErr w:type="spellStart"/>
+          <w:p>
+            <w:pPr>
+              <w:pStyle w:val="Normal"/>
+            </w:pPr>
             <w:r>
               <w:t>num_days_mod_PA</w:t>
             </w:r>
-            <w:proofErr w:type="spellEnd"/>
-          </w:p>
-        </w:tc>
-        <w:tc>
-          <w:tcPr>
-            <w:tcW w:w="0" w:type="auto"/>
-          </w:tcPr>
-          <w:p>
+          </w:p>
+        </w:tc>
+        <w:tc>
+          <w:p>
+            <w:pPr>
+              <w:pStyle w:val="Normal"/>
+            </w:pPr>
             <w:r>
               <w:t>406367</w:t>
             </w:r>
           </w:p>
         </w:tc>
         <w:tc>
-          <w:tcPr>
-            <w:tcW w:w="0" w:type="auto"/>
-          </w:tcPr>
-          <w:p>
+          <w:p>
+            <w:pPr>
+              <w:pStyle w:val="Normal"/>
+            </w:pPr>
             <w:r>
               <w:t>94.93</w:t>
             </w:r>
           </w:p>
         </w:tc>
         <w:tc>
-          <w:tcPr>
-            <w:tcW w:w="0" w:type="auto"/>
-          </w:tcPr>
-          <w:p>
+          <w:p>
+            <w:pPr>
+              <w:pStyle w:val="Normal"/>
+            </w:pPr>
             <w:r>
               <w:t>21715</w:t>
             </w:r>
           </w:p>
         </w:tc>
         <w:tc>
-          <w:tcPr>
-            <w:tcW w:w="0" w:type="auto"/>
-          </w:tcPr>
-          <w:p>
+          <w:p>
+            <w:pPr>
+              <w:pStyle w:val="Normal"/>
+            </w:pPr>
             <w:r>
               <w:t>5.07</w:t>
             </w:r>
@@ -897,52 +863,50 @@
       </w:tr>
       <w:tr>
         <w:tc>
-          <w:tcPr>
-            <w:tcW w:w="0" w:type="auto"/>
-          </w:tcPr>
-          <w:p>
-            <w:proofErr w:type="spellStart"/>
+          <w:p>
+            <w:pPr>
+              <w:pStyle w:val="Normal"/>
+            </w:pPr>
             <w:r>
               <w:t>duration_vig_PA</w:t>
             </w:r>
-            <w:proofErr w:type="spellEnd"/>
-          </w:p>
-        </w:tc>
-        <w:tc>
-          <w:tcPr>
-            <w:tcW w:w="0" w:type="auto"/>
-          </w:tcPr>
-          <w:p>
+          </w:p>
+        </w:tc>
+        <w:tc>
+          <w:p>
+            <w:pPr>
+              <w:pStyle w:val="Normal"/>
+            </w:pPr>
             <w:r>
               <w:t>234080</w:t>
             </w:r>
           </w:p>
         </w:tc>
         <w:tc>
-          <w:tcPr>
-            <w:tcW w:w="0" w:type="auto"/>
-          </w:tcPr>
-          <w:p>
+          <w:p>
+            <w:pPr>
+              <w:pStyle w:val="Normal"/>
+            </w:pPr>
             <w:r>
               <w:t>54.68</w:t>
             </w:r>
           </w:p>
         </w:tc>
         <w:tc>
-          <w:tcPr>
-            <w:tcW w:w="0" w:type="auto"/>
-          </w:tcPr>
-          <w:p>
+          <w:p>
+            <w:pPr>
+              <w:pStyle w:val="Normal"/>
+            </w:pPr>
             <w:r>
               <w:t>194002</w:t>
             </w:r>
           </w:p>
         </w:tc>
         <w:tc>
-          <w:tcPr>
-            <w:tcW w:w="0" w:type="auto"/>
-          </w:tcPr>
-          <w:p>
+          <w:p>
+            <w:pPr>
+              <w:pStyle w:val="Normal"/>
+            </w:pPr>
             <w:r>
               <w:t>45.32</w:t>
             </w:r>
@@ -951,52 +915,50 @@
       </w:tr>
       <w:tr>
         <w:tc>
-          <w:tcPr>
-            <w:tcW w:w="0" w:type="auto"/>
-          </w:tcPr>
-          <w:p>
-            <w:proofErr w:type="spellStart"/>
+          <w:p>
+            <w:pPr>
+              <w:pStyle w:val="Normal"/>
+            </w:pPr>
             <w:r>
               <w:t>num_days_vig_PA</w:t>
             </w:r>
-            <w:proofErr w:type="spellEnd"/>
-          </w:p>
-        </w:tc>
-        <w:tc>
-          <w:tcPr>
-            <w:tcW w:w="0" w:type="auto"/>
-          </w:tcPr>
-          <w:p>
+          </w:p>
+        </w:tc>
+        <w:tc>
+          <w:p>
+            <w:pPr>
+              <w:pStyle w:val="Normal"/>
+            </w:pPr>
             <w:r>
               <w:t>406661</w:t>
             </w:r>
           </w:p>
         </w:tc>
         <w:tc>
-          <w:tcPr>
-            <w:tcW w:w="0" w:type="auto"/>
-          </w:tcPr>
-          <w:p>
+          <w:p>
+            <w:pPr>
+              <w:pStyle w:val="Normal"/>
+            </w:pPr>
             <w:r>
               <w:t>95.00</w:t>
             </w:r>
           </w:p>
         </w:tc>
         <w:tc>
-          <w:tcPr>
-            <w:tcW w:w="0" w:type="auto"/>
-          </w:tcPr>
-          <w:p>
+          <w:p>
+            <w:pPr>
+              <w:pStyle w:val="Normal"/>
+            </w:pPr>
             <w:r>
               <w:t>21421</w:t>
             </w:r>
           </w:p>
         </w:tc>
         <w:tc>
-          <w:tcPr>
-            <w:tcW w:w="0" w:type="auto"/>
-          </w:tcPr>
-          <w:p>
+          <w:p>
+            <w:pPr>
+              <w:pStyle w:val="Normal"/>
+            </w:pPr>
             <w:r>
               <w:t>5.00</w:t>
             </w:r>
@@ -1005,52 +967,50 @@
       </w:tr>
       <w:tr>
         <w:tc>
-          <w:tcPr>
-            <w:tcW w:w="0" w:type="auto"/>
-          </w:tcPr>
-          <w:p>
-            <w:proofErr w:type="spellStart"/>
+          <w:p>
+            <w:pPr>
+              <w:pStyle w:val="Normal"/>
+            </w:pPr>
             <w:r>
               <w:t>duration_walk</w:t>
             </w:r>
-            <w:proofErr w:type="spellEnd"/>
-          </w:p>
-        </w:tc>
-        <w:tc>
-          <w:tcPr>
-            <w:tcW w:w="0" w:type="auto"/>
-          </w:tcPr>
-          <w:p>
+          </w:p>
+        </w:tc>
+        <w:tc>
+          <w:p>
+            <w:pPr>
+              <w:pStyle w:val="Normal"/>
+            </w:pPr>
             <w:r>
               <w:t>363188</w:t>
             </w:r>
           </w:p>
         </w:tc>
         <w:tc>
-          <w:tcPr>
-            <w:tcW w:w="0" w:type="auto"/>
-          </w:tcPr>
-          <w:p>
+          <w:p>
+            <w:pPr>
+              <w:pStyle w:val="Normal"/>
+            </w:pPr>
             <w:r>
               <w:t>84.84</w:t>
             </w:r>
           </w:p>
         </w:tc>
         <w:tc>
-          <w:tcPr>
-            <w:tcW w:w="0" w:type="auto"/>
-          </w:tcPr>
-          <w:p>
+          <w:p>
+            <w:pPr>
+              <w:pStyle w:val="Normal"/>
+            </w:pPr>
             <w:r>
               <w:t>64894</w:t>
             </w:r>
           </w:p>
         </w:tc>
         <w:tc>
-          <w:tcPr>
-            <w:tcW w:w="0" w:type="auto"/>
-          </w:tcPr>
-          <w:p>
+          <w:p>
+            <w:pPr>
+              <w:pStyle w:val="Normal"/>
+            </w:pPr>
             <w:r>
               <w:t>15.16</w:t>
             </w:r>
@@ -1059,52 +1019,50 @@
       </w:tr>
       <w:tr>
         <w:tc>
-          <w:tcPr>
-            <w:tcW w:w="0" w:type="auto"/>
-          </w:tcPr>
-          <w:p>
-            <w:proofErr w:type="spellStart"/>
+          <w:p>
+            <w:pPr>
+              <w:pStyle w:val="Normal"/>
+            </w:pPr>
             <w:r>
               <w:t>num_day_walk</w:t>
             </w:r>
-            <w:proofErr w:type="spellEnd"/>
-          </w:p>
-        </w:tc>
-        <w:tc>
-          <w:tcPr>
-            <w:tcW w:w="0" w:type="auto"/>
-          </w:tcPr>
-          <w:p>
+          </w:p>
+        </w:tc>
+        <w:tc>
+          <w:p>
+            <w:pPr>
+              <w:pStyle w:val="Normal"/>
+            </w:pPr>
             <w:r>
               <w:t>419574</w:t>
             </w:r>
           </w:p>
         </w:tc>
         <w:tc>
-          <w:tcPr>
-            <w:tcW w:w="0" w:type="auto"/>
-          </w:tcPr>
-          <w:p>
+          <w:p>
+            <w:pPr>
+              <w:pStyle w:val="Normal"/>
+            </w:pPr>
             <w:r>
               <w:t>98.01</w:t>
             </w:r>
           </w:p>
         </w:tc>
         <w:tc>
-          <w:tcPr>
-            <w:tcW w:w="0" w:type="auto"/>
-          </w:tcPr>
-          <w:p>
-            <w:r>
-              <w:t>8508</w:t>
-            </w:r>
-          </w:p>
-        </w:tc>
-        <w:tc>
-          <w:tcPr>
-            <w:tcW w:w="0" w:type="auto"/>
-          </w:tcPr>
-          <w:p>
+          <w:p>
+            <w:pPr>
+              <w:pStyle w:val="Normal"/>
+            </w:pPr>
+            <w:r>
+              <w:t> 8508</w:t>
+            </w:r>
+          </w:p>
+        </w:tc>
+        <w:tc>
+          <w:p>
+            <w:pPr>
+              <w:pStyle w:val="Normal"/>
+            </w:pPr>
             <w:r>
               <w:t>1.99</w:t>
             </w:r>
@@ -1113,50 +1071,50 @@
       </w:tr>
       <w:tr>
         <w:tc>
-          <w:tcPr>
-            <w:tcW w:w="0" w:type="auto"/>
-          </w:tcPr>
-          <w:p>
+          <w:p>
+            <w:pPr>
+              <w:pStyle w:val="Normal"/>
+            </w:pPr>
             <w:r>
               <w:t>IPAQ</w:t>
             </w:r>
           </w:p>
         </w:tc>
         <w:tc>
-          <w:tcPr>
-            <w:tcW w:w="0" w:type="auto"/>
-          </w:tcPr>
-          <w:p>
+          <w:p>
+            <w:pPr>
+              <w:pStyle w:val="Normal"/>
+            </w:pPr>
             <w:r>
               <w:t>331902</w:t>
             </w:r>
           </w:p>
         </w:tc>
         <w:tc>
-          <w:tcPr>
-            <w:tcW w:w="0" w:type="auto"/>
-          </w:tcPr>
-          <w:p>
+          <w:p>
+            <w:pPr>
+              <w:pStyle w:val="Normal"/>
+            </w:pPr>
             <w:r>
               <w:t>77.53</w:t>
             </w:r>
           </w:p>
         </w:tc>
         <w:tc>
-          <w:tcPr>
-            <w:tcW w:w="0" w:type="auto"/>
-          </w:tcPr>
-          <w:p>
+          <w:p>
+            <w:pPr>
+              <w:pStyle w:val="Normal"/>
+            </w:pPr>
             <w:r>
               <w:t>96180</w:t>
             </w:r>
           </w:p>
         </w:tc>
         <w:tc>
-          <w:tcPr>
-            <w:tcW w:w="0" w:type="auto"/>
-          </w:tcPr>
-          <w:p>
+          <w:p>
+            <w:pPr>
+              <w:pStyle w:val="Normal"/>
+            </w:pPr>
             <w:r>
               <w:t>22.47</w:t>
             </w:r>
@@ -1165,50 +1123,50 @@
       </w:tr>
       <w:tr>
         <w:tc>
-          <w:tcPr>
-            <w:tcW w:w="0" w:type="auto"/>
-          </w:tcPr>
-          <w:p>
+          <w:p>
+            <w:pPr>
+              <w:pStyle w:val="Normal"/>
+            </w:pPr>
             <w:r>
               <w:t>WHO_MVPA</w:t>
             </w:r>
           </w:p>
         </w:tc>
         <w:tc>
-          <w:tcPr>
-            <w:tcW w:w="0" w:type="auto"/>
-          </w:tcPr>
-          <w:p>
+          <w:p>
+            <w:pPr>
+              <w:pStyle w:val="Normal"/>
+            </w:pPr>
             <w:r>
               <w:t>331902</w:t>
             </w:r>
           </w:p>
         </w:tc>
         <w:tc>
-          <w:tcPr>
-            <w:tcW w:w="0" w:type="auto"/>
-          </w:tcPr>
-          <w:p>
+          <w:p>
+            <w:pPr>
+              <w:pStyle w:val="Normal"/>
+            </w:pPr>
             <w:r>
               <w:t>77.53</w:t>
             </w:r>
           </w:p>
         </w:tc>
         <w:tc>
-          <w:tcPr>
-            <w:tcW w:w="0" w:type="auto"/>
-          </w:tcPr>
-          <w:p>
+          <w:p>
+            <w:pPr>
+              <w:pStyle w:val="Normal"/>
+            </w:pPr>
             <w:r>
               <w:t>96180</w:t>
             </w:r>
           </w:p>
         </w:tc>
         <w:tc>
-          <w:tcPr>
-            <w:tcW w:w="0" w:type="auto"/>
-          </w:tcPr>
-          <w:p>
+          <w:p>
+            <w:pPr>
+              <w:pStyle w:val="Normal"/>
+            </w:pPr>
             <w:r>
               <w:t>22.47</w:t>
             </w:r>
@@ -1217,52 +1175,50 @@
       </w:tr>
       <w:tr>
         <w:tc>
-          <w:tcPr>
-            <w:tcW w:w="0" w:type="auto"/>
-          </w:tcPr>
-          <w:p>
-            <w:proofErr w:type="spellStart"/>
+          <w:p>
+            <w:pPr>
+              <w:pStyle w:val="Normal"/>
+            </w:pPr>
             <w:r>
               <w:t>WHO_walk</w:t>
             </w:r>
-            <w:proofErr w:type="spellEnd"/>
-          </w:p>
-        </w:tc>
-        <w:tc>
-          <w:tcPr>
-            <w:tcW w:w="0" w:type="auto"/>
-          </w:tcPr>
-          <w:p>
+          </w:p>
+        </w:tc>
+        <w:tc>
+          <w:p>
+            <w:pPr>
+              <w:pStyle w:val="Normal"/>
+            </w:pPr>
             <w:r>
               <w:t>331902</w:t>
             </w:r>
           </w:p>
         </w:tc>
         <w:tc>
-          <w:tcPr>
-            <w:tcW w:w="0" w:type="auto"/>
-          </w:tcPr>
-          <w:p>
+          <w:p>
+            <w:pPr>
+              <w:pStyle w:val="Normal"/>
+            </w:pPr>
             <w:r>
               <w:t>77.53</w:t>
             </w:r>
           </w:p>
         </w:tc>
         <w:tc>
-          <w:tcPr>
-            <w:tcW w:w="0" w:type="auto"/>
-          </w:tcPr>
-          <w:p>
+          <w:p>
+            <w:pPr>
+              <w:pStyle w:val="Normal"/>
+            </w:pPr>
             <w:r>
               <w:t>96180</w:t>
             </w:r>
           </w:p>
         </w:tc>
         <w:tc>
-          <w:tcPr>
-            <w:tcW w:w="0" w:type="auto"/>
-          </w:tcPr>
-          <w:p>
+          <w:p>
+            <w:pPr>
+              <w:pStyle w:val="Normal"/>
+            </w:pPr>
             <w:r>
               <w:t>22.47</w:t>
             </w:r>
@@ -1271,50 +1227,50 @@
       </w:tr>
       <w:tr>
         <w:tc>
-          <w:tcPr>
-            <w:tcW w:w="0" w:type="auto"/>
-          </w:tcPr>
-          <w:p>
+          <w:p>
+            <w:pPr>
+              <w:pStyle w:val="Normal"/>
+            </w:pPr>
             <w:r>
               <w:t>qualification</w:t>
             </w:r>
           </w:p>
         </w:tc>
         <w:tc>
-          <w:tcPr>
-            <w:tcW w:w="0" w:type="auto"/>
-          </w:tcPr>
-          <w:p>
+          <w:p>
+            <w:pPr>
+              <w:pStyle w:val="Normal"/>
+            </w:pPr>
             <w:r>
               <w:t>415544</w:t>
             </w:r>
           </w:p>
         </w:tc>
         <w:tc>
-          <w:tcPr>
-            <w:tcW w:w="0" w:type="auto"/>
-          </w:tcPr>
-          <w:p>
+          <w:p>
+            <w:pPr>
+              <w:pStyle w:val="Normal"/>
+            </w:pPr>
             <w:r>
               <w:t>97.07</w:t>
             </w:r>
           </w:p>
         </w:tc>
         <w:tc>
-          <w:tcPr>
-            <w:tcW w:w="0" w:type="auto"/>
-          </w:tcPr>
-          <w:p>
+          <w:p>
+            <w:pPr>
+              <w:pStyle w:val="Normal"/>
+            </w:pPr>
             <w:r>
               <w:t>12538</w:t>
             </w:r>
           </w:p>
         </w:tc>
         <w:tc>
-          <w:tcPr>
-            <w:tcW w:w="0" w:type="auto"/>
-          </w:tcPr>
-          <w:p>
+          <w:p>
+            <w:pPr>
+              <w:pStyle w:val="Normal"/>
+            </w:pPr>
             <w:r>
               <w:t>2.93</w:t>
             </w:r>
@@ -1323,52 +1279,50 @@
       </w:tr>
       <w:tr>
         <w:tc>
-          <w:tcPr>
-            <w:tcW w:w="0" w:type="auto"/>
-          </w:tcPr>
-          <w:p>
-            <w:proofErr w:type="spellStart"/>
+          <w:p>
+            <w:pPr>
+              <w:pStyle w:val="Normal"/>
+            </w:pPr>
             <w:r>
               <w:t>tdi</w:t>
             </w:r>
-            <w:proofErr w:type="spellEnd"/>
-          </w:p>
-        </w:tc>
-        <w:tc>
-          <w:tcPr>
-            <w:tcW w:w="0" w:type="auto"/>
-          </w:tcPr>
-          <w:p>
+          </w:p>
+        </w:tc>
+        <w:tc>
+          <w:p>
+            <w:pPr>
+              <w:pStyle w:val="Normal"/>
+            </w:pPr>
             <w:r>
               <w:t>427508</w:t>
             </w:r>
           </w:p>
         </w:tc>
         <w:tc>
-          <w:tcPr>
-            <w:tcW w:w="0" w:type="auto"/>
-          </w:tcPr>
-          <w:p>
+          <w:p>
+            <w:pPr>
+              <w:pStyle w:val="Normal"/>
+            </w:pPr>
             <w:r>
               <w:t>99.87</w:t>
             </w:r>
           </w:p>
         </w:tc>
         <w:tc>
-          <w:tcPr>
-            <w:tcW w:w="0" w:type="auto"/>
-          </w:tcPr>
-          <w:p>
-            <w:r>
-              <w:t>574</w:t>
-            </w:r>
-          </w:p>
-        </w:tc>
-        <w:tc>
-          <w:tcPr>
-            <w:tcW w:w="0" w:type="auto"/>
-          </w:tcPr>
-          <w:p>
+          <w:p>
+            <w:pPr>
+              <w:pStyle w:val="Normal"/>
+            </w:pPr>
+            <w:r>
+              <w:t>  574</w:t>
+            </w:r>
+          </w:p>
+        </w:tc>
+        <w:tc>
+          <w:p>
+            <w:pPr>
+              <w:pStyle w:val="Normal"/>
+            </w:pPr>
             <w:r>
               <w:t>0.13</w:t>
             </w:r>
@@ -1377,50 +1331,50 @@
       </w:tr>
       <w:tr>
         <w:tc>
-          <w:tcPr>
-            <w:tcW w:w="0" w:type="auto"/>
-          </w:tcPr>
-          <w:p>
+          <w:p>
+            <w:pPr>
+              <w:pStyle w:val="Normal"/>
+            </w:pPr>
             <w:r>
               <w:t>WC</w:t>
             </w:r>
           </w:p>
         </w:tc>
         <w:tc>
-          <w:tcPr>
-            <w:tcW w:w="0" w:type="auto"/>
-          </w:tcPr>
-          <w:p>
+          <w:p>
+            <w:pPr>
+              <w:pStyle w:val="Normal"/>
+            </w:pPr>
             <w:r>
               <w:t>426242</w:t>
             </w:r>
           </w:p>
         </w:tc>
         <w:tc>
-          <w:tcPr>
-            <w:tcW w:w="0" w:type="auto"/>
-          </w:tcPr>
-          <w:p>
+          <w:p>
+            <w:pPr>
+              <w:pStyle w:val="Normal"/>
+            </w:pPr>
             <w:r>
               <w:t>99.57</w:t>
             </w:r>
           </w:p>
         </w:tc>
         <w:tc>
-          <w:tcPr>
-            <w:tcW w:w="0" w:type="auto"/>
-          </w:tcPr>
-          <w:p>
-            <w:r>
-              <w:t>1840</w:t>
-            </w:r>
-          </w:p>
-        </w:tc>
-        <w:tc>
-          <w:tcPr>
-            <w:tcW w:w="0" w:type="auto"/>
-          </w:tcPr>
-          <w:p>
+          <w:p>
+            <w:pPr>
+              <w:pStyle w:val="Normal"/>
+            </w:pPr>
+            <w:r>
+              <w:t> 1840</w:t>
+            </w:r>
+          </w:p>
+        </w:tc>
+        <w:tc>
+          <w:p>
+            <w:pPr>
+              <w:pStyle w:val="Normal"/>
+            </w:pPr>
             <w:r>
               <w:t>0.43</w:t>
             </w:r>
@@ -1429,50 +1383,50 @@
       </w:tr>
       <w:tr>
         <w:tc>
-          <w:tcPr>
-            <w:tcW w:w="0" w:type="auto"/>
-          </w:tcPr>
-          <w:p>
+          <w:p>
+            <w:pPr>
+              <w:pStyle w:val="Normal"/>
+            </w:pPr>
             <w:r>
               <w:t>weight</w:t>
             </w:r>
           </w:p>
         </w:tc>
         <w:tc>
-          <w:tcPr>
-            <w:tcW w:w="0" w:type="auto"/>
-          </w:tcPr>
-          <w:p>
+          <w:p>
+            <w:pPr>
+              <w:pStyle w:val="Normal"/>
+            </w:pPr>
             <w:r>
               <w:t>425722</w:t>
             </w:r>
           </w:p>
         </w:tc>
         <w:tc>
-          <w:tcPr>
-            <w:tcW w:w="0" w:type="auto"/>
-          </w:tcPr>
-          <w:p>
+          <w:p>
+            <w:pPr>
+              <w:pStyle w:val="Normal"/>
+            </w:pPr>
             <w:r>
               <w:t>99.45</w:t>
             </w:r>
           </w:p>
         </w:tc>
         <w:tc>
-          <w:tcPr>
-            <w:tcW w:w="0" w:type="auto"/>
-          </w:tcPr>
-          <w:p>
-            <w:r>
-              <w:t>2360</w:t>
-            </w:r>
-          </w:p>
-        </w:tc>
-        <w:tc>
-          <w:tcPr>
-            <w:tcW w:w="0" w:type="auto"/>
-          </w:tcPr>
-          <w:p>
+          <w:p>
+            <w:pPr>
+              <w:pStyle w:val="Normal"/>
+            </w:pPr>
+            <w:r>
+              <w:t> 2360</w:t>
+            </w:r>
+          </w:p>
+        </w:tc>
+        <w:tc>
+          <w:p>
+            <w:pPr>
+              <w:pStyle w:val="Normal"/>
+            </w:pPr>
             <w:r>
               <w:t>0.55</w:t>
             </w:r>
@@ -1481,50 +1435,50 @@
       </w:tr>
       <w:tr>
         <w:tc>
-          <w:tcPr>
-            <w:tcW w:w="0" w:type="auto"/>
-          </w:tcPr>
-          <w:p>
+          <w:p>
+            <w:pPr>
+              <w:pStyle w:val="Normal"/>
+            </w:pPr>
             <w:r>
               <w:t>height</w:t>
             </w:r>
           </w:p>
         </w:tc>
         <w:tc>
-          <w:tcPr>
-            <w:tcW w:w="0" w:type="auto"/>
-          </w:tcPr>
-          <w:p>
+          <w:p>
+            <w:pPr>
+              <w:pStyle w:val="Normal"/>
+            </w:pPr>
             <w:r>
               <w:t>425916</w:t>
             </w:r>
           </w:p>
         </w:tc>
         <w:tc>
-          <w:tcPr>
-            <w:tcW w:w="0" w:type="auto"/>
-          </w:tcPr>
-          <w:p>
+          <w:p>
+            <w:pPr>
+              <w:pStyle w:val="Normal"/>
+            </w:pPr>
             <w:r>
               <w:t>99.49</w:t>
             </w:r>
           </w:p>
         </w:tc>
         <w:tc>
-          <w:tcPr>
-            <w:tcW w:w="0" w:type="auto"/>
-          </w:tcPr>
-          <w:p>
-            <w:r>
-              <w:t>2166</w:t>
-            </w:r>
-          </w:p>
-        </w:tc>
-        <w:tc>
-          <w:tcPr>
-            <w:tcW w:w="0" w:type="auto"/>
-          </w:tcPr>
-          <w:p>
+          <w:p>
+            <w:pPr>
+              <w:pStyle w:val="Normal"/>
+            </w:pPr>
+            <w:r>
+              <w:t> 2166</w:t>
+            </w:r>
+          </w:p>
+        </w:tc>
+        <w:tc>
+          <w:p>
+            <w:pPr>
+              <w:pStyle w:val="Normal"/>
+            </w:pPr>
             <w:r>
               <w:t>0.51</w:t>
             </w:r>
@@ -1533,50 +1487,50 @@
       </w:tr>
       <w:tr>
         <w:tc>
-          <w:tcPr>
-            <w:tcW w:w="0" w:type="auto"/>
-          </w:tcPr>
-          <w:p>
+          <w:p>
+            <w:pPr>
+              <w:pStyle w:val="Normal"/>
+            </w:pPr>
             <w:r>
               <w:t>BMI</w:t>
             </w:r>
           </w:p>
         </w:tc>
         <w:tc>
-          <w:tcPr>
-            <w:tcW w:w="0" w:type="auto"/>
-          </w:tcPr>
-          <w:p>
+          <w:p>
+            <w:pPr>
+              <w:pStyle w:val="Normal"/>
+            </w:pPr>
             <w:r>
               <w:t>425448</w:t>
             </w:r>
           </w:p>
         </w:tc>
         <w:tc>
-          <w:tcPr>
-            <w:tcW w:w="0" w:type="auto"/>
-          </w:tcPr>
-          <w:p>
+          <w:p>
+            <w:pPr>
+              <w:pStyle w:val="Normal"/>
+            </w:pPr>
             <w:r>
               <w:t>99.38</w:t>
             </w:r>
           </w:p>
         </w:tc>
         <w:tc>
-          <w:tcPr>
-            <w:tcW w:w="0" w:type="auto"/>
-          </w:tcPr>
-          <w:p>
-            <w:r>
-              <w:t>2634</w:t>
-            </w:r>
-          </w:p>
-        </w:tc>
-        <w:tc>
-          <w:tcPr>
-            <w:tcW w:w="0" w:type="auto"/>
-          </w:tcPr>
-          <w:p>
+          <w:p>
+            <w:pPr>
+              <w:pStyle w:val="Normal"/>
+            </w:pPr>
+            <w:r>
+              <w:t> 2634</w:t>
+            </w:r>
+          </w:p>
+        </w:tc>
+        <w:tc>
+          <w:p>
+            <w:pPr>
+              <w:pStyle w:val="Normal"/>
+            </w:pPr>
             <w:r>
               <w:t>0.62</w:t>
             </w:r>
@@ -1584,7 +1538,6 @@
         </w:tc>
       </w:tr>
     </w:tbl>
-    <w:p/>
     <w:sectPr>
       <w:type w:val="continuous"/>
       <w:pgSz w:w="11900" w:h="16840"/>
@@ -1596,8 +1549,32 @@
 </w:document>
 </file>
 
+<file path=word/comments.xml><?xml version="1.0" encoding="utf-8"?>
+<w:comments xmlns:wpc="http://schemas.microsoft.com/office/word/2010/wordprocessingCanvas" xmlns:mo="http://schemas.microsoft.com/office/mac/office/2008/main" xmlns:mc="http://schemas.openxmlformats.org/markup-compatibility/2006" xmlns:mv="urn:schemas-microsoft-com:mac:vml" xmlns:o="urn:schemas-microsoft-com:office:office" xmlns:r="http://schemas.openxmlformats.org/officeDocument/2006/relationships" xmlns:m="http://schemas.openxmlformats.org/officeDocument/2006/math" xmlns:v="urn:schemas-microsoft-com:vml" xmlns:wp14="http://schemas.microsoft.com/office/word/2010/wordprocessingDrawing" xmlns:wp="http://schemas.openxmlformats.org/drawingml/2006/wordprocessingDrawing" xmlns:w10="urn:schemas-microsoft-com:office:word" xmlns:w="http://schemas.openxmlformats.org/wordprocessingml/2006/main" xmlns:w14="http://schemas.microsoft.com/office/word/2010/wordml" xmlns:wpg="http://schemas.microsoft.com/office/word/2010/wordprocessingGroup" xmlns:wpi="http://schemas.microsoft.com/office/word/2010/wordprocessingInk" xmlns:wne="http://schemas.microsoft.com/office/word/2006/wordml" xmlns:wps="http://schemas.microsoft.com/office/word/2010/wordprocessingShape" mc:Ignorable="w14 wp14">
+</w:comments>
+</file>
+
+<file path=word/footnotes.xml><?xml version="1.0" encoding="utf-8"?>
+<w:footnotes xmlns:wpc="http://schemas.microsoft.com/office/word/2010/wordprocessingCanvas" xmlns:mo="http://schemas.microsoft.com/office/mac/office/2008/main" xmlns:mc="http://schemas.openxmlformats.org/markup-compatibility/2006" xmlns:mv="urn:schemas-microsoft-com:mac:vml" xmlns:o="urn:schemas-microsoft-com:office:office" xmlns:r="http://schemas.openxmlformats.org/officeDocument/2006/relationships" xmlns:m="http://schemas.openxmlformats.org/officeDocument/2006/math" xmlns:v="urn:schemas-microsoft-com:vml" xmlns:wp14="http://schemas.microsoft.com/office/word/2010/wordprocessingDrawing" xmlns:wp="http://schemas.openxmlformats.org/drawingml/2006/wordprocessingDrawing" xmlns:w10="urn:schemas-microsoft-com:office:word" xmlns:w="http://schemas.openxmlformats.org/wordprocessingml/2006/main" xmlns:w14="http://schemas.microsoft.com/office/word/2010/wordml" xmlns:wpg="http://schemas.microsoft.com/office/word/2010/wordprocessingGroup" xmlns:wpi="http://schemas.microsoft.com/office/word/2010/wordprocessingInk" xmlns:wne="http://schemas.microsoft.com/office/word/2006/wordml" xmlns:wps="http://schemas.microsoft.com/office/word/2010/wordprocessingShape" mc:Ignorable="w14 wp14">
+  <w:footnote w:type="separator" w:id="-1">
+    <w:p>
+      <w:r>
+        <w:separator/>
+      </w:r>
+    </w:p>
+  </w:footnote>
+  <w:footnote w:type="continuationSeparator" w:id="0">
+    <w:p>
+      <w:r>
+        <w:continuationSeparator/>
+      </w:r>
+    </w:p>
+  </w:footnote>
+</w:footnotes>
+</file>
+
 <file path=word/numbering.xml><?xml version="1.0" encoding="utf-8"?>
-<w:numbering xmlns:wpc="http://schemas.microsoft.com/office/word/2010/wordprocessingCanvas" xmlns:cx="http://schemas.microsoft.com/office/drawing/2014/chartex" xmlns:cx1="http://schemas.microsoft.com/office/drawing/2015/9/8/chartex" xmlns:cx2="http://schemas.microsoft.com/office/drawing/2015/10/21/chartex" xmlns:cx3="http://schemas.microsoft.com/office/drawing/2016/5/9/chartex" xmlns:cx4="http://schemas.microsoft.com/office/drawing/2016/5/10/chartex" xmlns:cx5="http://schemas.microsoft.com/office/drawing/2016/5/11/chartex" xmlns:cx6="http://schemas.microsoft.com/office/drawing/2016/5/12/chartex" xmlns:cx7="http://schemas.microsoft.com/office/drawing/2016/5/13/chartex" xmlns:cx8="http://schemas.microsoft.com/office/drawing/2016/5/14/chartex" xmlns:mc="http://schemas.openxmlformats.org/markup-compatibility/2006" xmlns:aink="http://schemas.microsoft.com/office/drawing/2016/ink" xmlns:am3d="http://schemas.microsoft.com/office/drawing/2017/model3d" xmlns:o="urn:schemas-microsoft-com:office:office" xmlns:oel="http://schemas.microsoft.com/office/2019/extlst" xmlns:r="http://schemas.openxmlformats.org/officeDocument/2006/relationships" xmlns:m="http://schemas.openxmlformats.org/officeDocument/2006/math" xmlns:v="urn:schemas-microsoft-com:vml" xmlns:wp14="http://schemas.microsoft.com/office/word/2010/wordprocessingDrawing" xmlns:wp="http://schemas.openxmlformats.org/drawingml/2006/wordprocessingDrawing" xmlns:w10="urn:schemas-microsoft-com:office:word" xmlns:w="http://schemas.openxmlformats.org/wordprocessingml/2006/main" xmlns:w14="http://schemas.microsoft.com/office/word/2010/wordml" xmlns:w15="http://schemas.microsoft.com/office/word/2012/wordml" xmlns:w16cex="http://schemas.microsoft.com/office/word/2018/wordml/cex" xmlns:w16cid="http://schemas.microsoft.com/office/word/2016/wordml/cid" xmlns:w16="http://schemas.microsoft.com/office/word/2018/wordml" xmlns:w16du="http://schemas.microsoft.com/office/word/2023/wordml/word16du" xmlns:w16sdtdh="http://schemas.microsoft.com/office/word/2020/wordml/sdtdatahash" xmlns:w16sdtfl="http://schemas.microsoft.com/office/word/2024/wordml/sdtformatlock" xmlns:w16se="http://schemas.microsoft.com/office/word/2015/wordml/symex" xmlns:wpg="http://schemas.microsoft.com/office/word/2010/wordprocessingGroup" xmlns:wpi="http://schemas.microsoft.com/office/word/2010/wordprocessingInk" xmlns:wne="http://schemas.microsoft.com/office/word/2006/wordml" xmlns:wps="http://schemas.microsoft.com/office/word/2010/wordprocessingShape" mc:Ignorable="w14 w15 w16se w16cid w16 w16cex w16sdtdh w16sdtfl w16du wp14">
+<w:numbering xmlns:wpc="http://schemas.microsoft.com/office/word/2010/wordprocessingCanvas" xmlns:cx="http://schemas.microsoft.com/office/drawing/2014/chartex" xmlns:cx1="http://schemas.microsoft.com/office/drawing/2015/9/8/chartex" xmlns:cx2="http://schemas.microsoft.com/office/drawing/2015/10/21/chartex" xmlns:cx3="http://schemas.microsoft.com/office/drawing/2016/5/9/chartex" xmlns:cx4="http://schemas.microsoft.com/office/drawing/2016/5/10/chartex" xmlns:cx5="http://schemas.microsoft.com/office/drawing/2016/5/11/chartex" xmlns:cx6="http://schemas.microsoft.com/office/drawing/2016/5/12/chartex" xmlns:cx7="http://schemas.microsoft.com/office/drawing/2016/5/13/chartex" xmlns:cx8="http://schemas.microsoft.com/office/drawing/2016/5/14/chartex" xmlns:mc="http://schemas.openxmlformats.org/markup-compatibility/2006" xmlns:aink="http://schemas.microsoft.com/office/drawing/2016/ink" xmlns:am3d="http://schemas.microsoft.com/office/drawing/2017/model3d" xmlns:o="urn:schemas-microsoft-com:office:office" xmlns:r="http://schemas.openxmlformats.org/officeDocument/2006/relationships" xmlns:m="http://schemas.openxmlformats.org/officeDocument/2006/math" xmlns:v="urn:schemas-microsoft-com:vml" xmlns:wp14="http://schemas.microsoft.com/office/word/2010/wordprocessingDrawing" xmlns:wp="http://schemas.openxmlformats.org/drawingml/2006/wordprocessingDrawing" xmlns:w10="urn:schemas-microsoft-com:office:word" xmlns:w="http://schemas.openxmlformats.org/wordprocessingml/2006/main" xmlns:w14="http://schemas.microsoft.com/office/word/2010/wordml" xmlns:w15="http://schemas.microsoft.com/office/word/2012/wordml" xmlns:w16cex="http://schemas.microsoft.com/office/word/2018/wordml/cex" xmlns:w16cid="http://schemas.microsoft.com/office/word/2016/wordml/cid" xmlns:w16="http://schemas.microsoft.com/office/word/2018/wordml" xmlns:w16se="http://schemas.microsoft.com/office/word/2015/wordml/symex" xmlns:wpg="http://schemas.microsoft.com/office/word/2010/wordprocessingGroup" xmlns:wpi="http://schemas.microsoft.com/office/word/2010/wordprocessingInk" xmlns:wne="http://schemas.microsoft.com/office/word/2006/wordml" xmlns:wps="http://schemas.microsoft.com/office/word/2010/wordprocessingShape" mc:Ignorable="w14 w15 w16se w16cid w16 w16cex wp14">
   <w:abstractNum w:abstractNumId="0" w15:restartNumberingAfterBreak="0">
     <w:nsid w:val="07E925FD"/>
     <w:multiLevelType w:val="multilevel"/>
@@ -1605,7 +1582,7 @@
     <w:lvl w:ilvl="0">
       <w:start w:val="1"/>
       <w:numFmt w:val="decimal"/>
-      <w:pStyle w:val="Heading1"/>
+      <w:pStyle w:val="Titre1"/>
       <w:lvlText w:val="%1."/>
       <w:lvlJc w:val="left"/>
       <w:pPr>
@@ -1615,7 +1592,7 @@
     <w:lvl w:ilvl="1">
       <w:start w:val="1"/>
       <w:numFmt w:val="decimal"/>
-      <w:pStyle w:val="Heading2"/>
+      <w:pStyle w:val="Titre2"/>
       <w:lvlText w:val="%1.%2."/>
       <w:lvlJc w:val="left"/>
       <w:pPr>
@@ -1625,7 +1602,7 @@
     <w:lvl w:ilvl="2">
       <w:start w:val="1"/>
       <w:numFmt w:val="decimal"/>
-      <w:pStyle w:val="Heading3"/>
+      <w:pStyle w:val="Titre3"/>
       <w:lvlText w:val="%1.%2.%3."/>
       <w:lvlJc w:val="left"/>
       <w:pPr>
@@ -1859,20 +1836,20 @@
       </w:pPr>
     </w:lvl>
   </w:abstractNum>
-  <w:num w:numId="1" w16cid:durableId="951323681">
+  <w:num w:numId="1">
     <w:abstractNumId w:val="1"/>
   </w:num>
-  <w:num w:numId="2" w16cid:durableId="2049064936">
+  <w:num w:numId="2">
     <w:abstractNumId w:val="2"/>
   </w:num>
-  <w:num w:numId="3" w16cid:durableId="1814253313">
+  <w:num w:numId="3">
     <w:abstractNumId w:val="0"/>
   </w:num>
 </w:numbering>
 </file>
 
 <file path=word/styles.xml><?xml version="1.0" encoding="utf-8"?>
-<w:styles xmlns:mc="http://schemas.openxmlformats.org/markup-compatibility/2006" xmlns:r="http://schemas.openxmlformats.org/officeDocument/2006/relationships" xmlns:w="http://schemas.openxmlformats.org/wordprocessingml/2006/main" xmlns:w14="http://schemas.microsoft.com/office/word/2010/wordml" xmlns:w15="http://schemas.microsoft.com/office/word/2012/wordml" xmlns:w16cex="http://schemas.microsoft.com/office/word/2018/wordml/cex" xmlns:w16cid="http://schemas.microsoft.com/office/word/2016/wordml/cid" xmlns:w16="http://schemas.microsoft.com/office/word/2018/wordml" xmlns:w16du="http://schemas.microsoft.com/office/word/2023/wordml/word16du" xmlns:w16sdtdh="http://schemas.microsoft.com/office/word/2020/wordml/sdtdatahash" xmlns:w16sdtfl="http://schemas.microsoft.com/office/word/2024/wordml/sdtformatlock" xmlns:w16se="http://schemas.microsoft.com/office/word/2015/wordml/symex" mc:Ignorable="w14 w15 w16se w16cid w16 w16cex w16sdtdh w16sdtfl w16du">
+<w:styles xmlns:mc="http://schemas.openxmlformats.org/markup-compatibility/2006" xmlns:r="http://schemas.openxmlformats.org/officeDocument/2006/relationships" xmlns:w="http://schemas.openxmlformats.org/wordprocessingml/2006/main" xmlns:w14="http://schemas.microsoft.com/office/word/2010/wordml" xmlns:w15="http://schemas.microsoft.com/office/word/2012/wordml" xmlns:w16cex="http://schemas.microsoft.com/office/word/2018/wordml/cex" xmlns:w16cid="http://schemas.microsoft.com/office/word/2016/wordml/cid" xmlns:w16="http://schemas.microsoft.com/office/word/2018/wordml" xmlns:w16se="http://schemas.microsoft.com/office/word/2015/wordml/symex" mc:Ignorable="w14 w15 w16se w16cid w16 w16cex">
   <w:docDefaults>
     <w:rPrDefault>
       <w:rPr>
@@ -2257,11 +2234,11 @@
     <w:name w:val="Normal"/>
     <w:qFormat/>
   </w:style>
-  <w:style w:type="paragraph" w:styleId="Heading1">
+  <w:style w:type="paragraph" w:styleId="Titre1">
     <w:name w:val="heading 1"/>
     <w:basedOn w:val="Normal"/>
     <w:next w:val="Normal"/>
-    <w:link w:val="Heading1Char"/>
+    <w:link w:val="Titre1Car"/>
     <w:uiPriority w:val="9"/>
     <w:qFormat/>
     <w:rsid w:val="00362E65"/>
@@ -2285,11 +2262,11 @@
       <w:szCs w:val="32"/>
     </w:rPr>
   </w:style>
-  <w:style w:type="paragraph" w:styleId="Heading2">
+  <w:style w:type="paragraph" w:styleId="Titre2">
     <w:name w:val="heading 2"/>
     <w:basedOn w:val="Normal"/>
     <w:next w:val="Normal"/>
-    <w:link w:val="Heading2Char"/>
+    <w:link w:val="Titre2Car"/>
     <w:uiPriority w:val="9"/>
     <w:semiHidden/>
     <w:unhideWhenUsed/>
@@ -2313,11 +2290,11 @@
       <w:szCs w:val="26"/>
     </w:rPr>
   </w:style>
-  <w:style w:type="paragraph" w:styleId="Heading3">
+  <w:style w:type="paragraph" w:styleId="Titre3">
     <w:name w:val="heading 3"/>
     <w:basedOn w:val="Normal"/>
     <w:next w:val="Normal"/>
-    <w:link w:val="Heading3Char"/>
+    <w:link w:val="Titre3Car"/>
     <w:uiPriority w:val="9"/>
     <w:semiHidden/>
     <w:unhideWhenUsed/>
@@ -2339,13 +2316,13 @@
       <w:bCs/>
     </w:rPr>
   </w:style>
-  <w:style w:type="character" w:default="1" w:styleId="DefaultParagraphFont">
+  <w:style w:type="character" w:default="1" w:styleId="Policepardfaut">
     <w:name w:val="Default Paragraph Font"/>
     <w:uiPriority w:val="1"/>
     <w:semiHidden/>
     <w:unhideWhenUsed/>
   </w:style>
-  <w:style w:type="table" w:default="1" w:styleId="TableNormal">
+  <w:style w:type="table" w:default="1" w:styleId="TableauNormal">
     <w:name w:val="Normal Table"/>
     <w:uiPriority w:val="99"/>
     <w:semiHidden/>
@@ -2360,15 +2337,15 @@
       </w:tblCellMar>
     </w:tblPr>
   </w:style>
-  <w:style w:type="numbering" w:default="1" w:styleId="NoList">
+  <w:style w:type="numbering" w:default="1" w:styleId="Aucuneliste">
     <w:name w:val="No List"/>
     <w:uiPriority w:val="99"/>
     <w:semiHidden/>
     <w:unhideWhenUsed/>
   </w:style>
-  <w:style w:type="character" w:customStyle="1" w:styleId="Strong1">
-    <w:name w:val="Strong1"/>
-    <w:basedOn w:val="DefaultParagraphFont"/>
+  <w:style w:type="character" w:customStyle="1" w:styleId="strong">
+    <w:name w:val="strong"/>
+    <w:basedOn w:val="Policepardfaut"/>
     <w:uiPriority w:val="1"/>
     <w:qFormat/>
     <w:rsid w:val="007B3E96"/>
@@ -2387,7 +2364,7 @@
   </w:style>
   <w:style w:type="table" w:customStyle="1" w:styleId="tabletemplate">
     <w:name w:val="table_template"/>
-    <w:basedOn w:val="TableNormal"/>
+    <w:basedOn w:val="TableauNormal"/>
     <w:uiPriority w:val="59"/>
     <w:rsid w:val="00F12158"/>
     <w:pPr>
@@ -2423,9 +2400,9 @@
       </w:tcPr>
     </w:tblStylePr>
   </w:style>
-  <w:style w:type="table" w:styleId="LightList-Accent2">
+  <w:style w:type="table" w:styleId="Listeclaire-Accent2">
     <w:name w:val="Light List Accent 2"/>
-    <w:basedOn w:val="TableNormal"/>
+    <w:basedOn w:val="TableauNormal"/>
     <w:uiPriority w:val="61"/>
     <w:rsid w:val="00FC557F"/>
     <w:tblPr>
@@ -2505,10 +2482,10 @@
       </w:tcPr>
     </w:tblStylePr>
   </w:style>
-  <w:style w:type="character" w:customStyle="1" w:styleId="Heading1Char">
-    <w:name w:val="Heading 1 Char"/>
-    <w:basedOn w:val="DefaultParagraphFont"/>
-    <w:link w:val="Heading1"/>
+  <w:style w:type="character" w:customStyle="1" w:styleId="Titre1Car">
+    <w:name w:val="Titre 1 Car"/>
+    <w:basedOn w:val="Policepardfaut"/>
+    <w:link w:val="Titre1"/>
     <w:uiPriority w:val="9"/>
     <w:rsid w:val="00362E65"/>
     <w:rPr>
@@ -2519,10 +2496,10 @@
       <w:szCs w:val="32"/>
     </w:rPr>
   </w:style>
-  <w:style w:type="character" w:customStyle="1" w:styleId="Heading2Char">
-    <w:name w:val="Heading 2 Char"/>
-    <w:basedOn w:val="DefaultParagraphFont"/>
-    <w:link w:val="Heading2"/>
+  <w:style w:type="character" w:customStyle="1" w:styleId="Titre2Car">
+    <w:name w:val="Titre 2 Car"/>
+    <w:basedOn w:val="Policepardfaut"/>
+    <w:link w:val="Titre2"/>
     <w:uiPriority w:val="9"/>
     <w:semiHidden/>
     <w:rsid w:val="00362E65"/>
@@ -2534,10 +2511,10 @@
       <w:szCs w:val="26"/>
     </w:rPr>
   </w:style>
-  <w:style w:type="character" w:customStyle="1" w:styleId="Heading3Char">
-    <w:name w:val="Heading 3 Char"/>
-    <w:basedOn w:val="DefaultParagraphFont"/>
-    <w:link w:val="Heading3"/>
+  <w:style w:type="character" w:customStyle="1" w:styleId="Titre3Car">
+    <w:name w:val="Titre 3 Car"/>
+    <w:basedOn w:val="Policepardfaut"/>
+    <w:link w:val="Titre3"/>
     <w:uiPriority w:val="9"/>
     <w:semiHidden/>
     <w:rsid w:val="00362E65"/>
@@ -2566,9 +2543,9 @@
     <w:qFormat/>
     <w:rsid w:val="00AE18EF"/>
   </w:style>
-  <w:style w:type="table" w:styleId="TableProfessional">
+  <w:style w:type="table" w:styleId="Tableauprofessionnel">
     <w:name w:val="Table Professional"/>
-    <w:basedOn w:val="TableNormal"/>
+    <w:basedOn w:val="TableauNormal"/>
     <w:uiPriority w:val="99"/>
     <w:semiHidden/>
     <w:unhideWhenUsed/>
@@ -2598,7 +2575,7 @@
       </w:tcPr>
     </w:tblStylePr>
   </w:style>
-  <w:style w:type="paragraph" w:styleId="TOC1">
+  <w:style w:type="paragraph" w:styleId="TM1">
     <w:name w:val="toc 1"/>
     <w:basedOn w:val="Normal"/>
     <w:next w:val="Normal"/>
@@ -2610,7 +2587,7 @@
       <w:spacing w:after="100"/>
     </w:pPr>
   </w:style>
-  <w:style w:type="paragraph" w:styleId="TOC2">
+  <w:style w:type="paragraph" w:styleId="TM2">
     <w:name w:val="toc 2"/>
     <w:basedOn w:val="Normal"/>
     <w:next w:val="Normal"/>
@@ -2623,10 +2600,10 @@
       <w:ind w:left="240"/>
     </w:pPr>
   </w:style>
-  <w:style w:type="paragraph" w:styleId="BalloonText">
+  <w:style w:type="paragraph" w:styleId="Textedebulles">
     <w:name w:val="Balloon Text"/>
     <w:basedOn w:val="Normal"/>
-    <w:link w:val="BalloonTextChar"/>
+    <w:link w:val="TextedebullesCar"/>
     <w:uiPriority w:val="99"/>
     <w:semiHidden/>
     <w:unhideWhenUsed/>
@@ -2637,10 +2614,10 @@
       <w:szCs w:val="18"/>
     </w:rPr>
   </w:style>
-  <w:style w:type="character" w:customStyle="1" w:styleId="BalloonTextChar">
-    <w:name w:val="Balloon Text Char"/>
-    <w:basedOn w:val="DefaultParagraphFont"/>
-    <w:link w:val="BalloonText"/>
+  <w:style w:type="character" w:customStyle="1" w:styleId="TextedebullesCar">
+    <w:name w:val="Texte de bulles Car"/>
+    <w:basedOn w:val="Policepardfaut"/>
+    <w:link w:val="Textedebulles"/>
     <w:uiPriority w:val="99"/>
     <w:semiHidden/>
     <w:rsid w:val="00FB63E7"/>
@@ -2652,7 +2629,7 @@
   </w:style>
   <w:style w:type="character" w:customStyle="1" w:styleId="referenceid">
     <w:name w:val="reference_id"/>
-    <w:basedOn w:val="DefaultParagraphFont"/>
+    <w:basedOn w:val="Policepardfaut"/>
     <w:uiPriority w:val="1"/>
     <w:rsid w:val="00457CF1"/>
     <w:rPr>

</xml_diff>